<commit_message>
clean unwanted files and folders
</commit_message>
<xml_diff>
--- a/douments/Use Case Narratives.docx
+++ b/douments/Use Case Narratives.docx
@@ -240,7 +240,7 @@
                 <w:rFonts w:ascii="Times New Roman" w:hAnsi="Times New Roman"/>
                 <w:szCs w:val="24"/>
               </w:rPr>
-              <w:t>Staff, Manager, Customer</w:t>
+              <w:t>Admin</w:t>
             </w:r>
           </w:p>
         </w:tc>
@@ -295,31 +295,7 @@
                 <w:color w:val="000000"/>
                 <w:szCs w:val="24"/>
               </w:rPr>
-              <w:t>This use case describes how Staffs to login</w:t>
-            </w:r>
-            <w:r>
-              <w:rPr>
-                <w:rFonts w:ascii="Times New Roman" w:hAnsi="Times New Roman"/>
-                <w:color w:val="000000"/>
-                <w:szCs w:val="24"/>
-              </w:rPr>
-              <w:t xml:space="preserve"> into the </w:t>
-            </w:r>
-            <w:r>
-              <w:rPr>
-                <w:rFonts w:ascii="Times New Roman" w:hAnsi="Times New Roman"/>
-                <w:color w:val="000000"/>
-                <w:szCs w:val="24"/>
-              </w:rPr>
-              <w:t>Lion Car Rental</w:t>
-            </w:r>
-            <w:r>
-              <w:rPr>
-                <w:rFonts w:ascii="Times New Roman" w:hAnsi="Times New Roman"/>
-                <w:color w:val="000000"/>
-                <w:szCs w:val="24"/>
-              </w:rPr>
-              <w:t xml:space="preserve"> System. </w:t>
+              <w:t>This use case describes how the system's administrator creates users.</w:t>
             </w:r>
           </w:p>
         </w:tc>
@@ -428,7 +404,41 @@
                 <w:color w:val="000000"/>
                 <w:szCs w:val="24"/>
               </w:rPr>
-              <w:t>If the use case was successful, the actor is now logged into the system. If not, the system state is unchanged.</w:t>
+              <w:t xml:space="preserve">If the use case was successful, </w:t>
+            </w:r>
+            <w:r>
+              <w:rPr>
+                <w:rFonts w:ascii="Times New Roman" w:hAnsi="Times New Roman"/>
+                <w:color w:val="000000"/>
+                <w:szCs w:val="24"/>
+              </w:rPr>
+              <w:t xml:space="preserve">the staff member successfully </w:t>
+            </w:r>
+            <w:proofErr w:type="gramStart"/>
+            <w:r>
+              <w:rPr>
+                <w:rFonts w:ascii="Times New Roman" w:hAnsi="Times New Roman"/>
+                <w:color w:val="000000"/>
+                <w:szCs w:val="24"/>
+              </w:rPr>
+              <w:t>add</w:t>
+            </w:r>
+            <w:proofErr w:type="gramEnd"/>
+            <w:r>
+              <w:rPr>
+                <w:rFonts w:ascii="Times New Roman" w:hAnsi="Times New Roman"/>
+                <w:color w:val="000000"/>
+                <w:szCs w:val="24"/>
+              </w:rPr>
+              <w:t xml:space="preserve"> to the user database</w:t>
+            </w:r>
+            <w:r>
+              <w:rPr>
+                <w:rFonts w:ascii="Times New Roman" w:hAnsi="Times New Roman"/>
+                <w:color w:val="000000"/>
+                <w:szCs w:val="24"/>
+              </w:rPr>
+              <w:t>.</w:t>
             </w:r>
           </w:p>
         </w:tc>
@@ -555,50 +565,6 @@
           </w:tcPr>
           <w:p>
             <w:pPr>
-              <w:pStyle w:val="ListParagraph"/>
-              <w:numPr>
-                <w:ilvl w:val="0"/>
-                <w:numId w:val="1"/>
-              </w:numPr>
-              <w:tabs>
-                <w:tab w:val="left" w:pos="1976"/>
-              </w:tabs>
-              <w:spacing w:after="0" w:line="360" w:lineRule="auto"/>
-              <w:ind w:left="242" w:hanging="242"/>
-              <w:rPr>
-                <w:rFonts w:ascii="Times New Roman" w:hAnsi="Times New Roman"/>
-                <w:szCs w:val="24"/>
-              </w:rPr>
-            </w:pPr>
-            <w:r>
-              <w:rPr>
-                <w:rFonts w:ascii="Times New Roman" w:hAnsi="Times New Roman"/>
-                <w:szCs w:val="24"/>
-              </w:rPr>
-              <w:t>The Actor is on the home</w:t>
-            </w:r>
-            <w:r>
-              <w:rPr>
-                <w:rFonts w:ascii="Times New Roman" w:hAnsi="Times New Roman"/>
-                <w:szCs w:val="24"/>
-              </w:rPr>
-              <w:t xml:space="preserve"> page to login to the system.</w:t>
-            </w:r>
-          </w:p>
-          <w:p>
-            <w:pPr>
-              <w:tabs>
-                <w:tab w:val="left" w:pos="1976"/>
-              </w:tabs>
-              <w:spacing w:line="360" w:lineRule="auto"/>
-              <w:rPr>
-                <w:rFonts w:ascii="Times New Roman" w:hAnsi="Times New Roman"/>
-                <w:szCs w:val="24"/>
-              </w:rPr>
-            </w:pPr>
-          </w:p>
-          <w:p>
-            <w:pPr>
               <w:tabs>
                 <w:tab w:val="left" w:pos="1976"/>
               </w:tabs>
@@ -614,28 +580,82 @@
                 <w:rFonts w:ascii="Times New Roman" w:hAnsi="Times New Roman"/>
                 <w:szCs w:val="24"/>
               </w:rPr>
-              <w:t>3. The Actor enters username and password, c</w:t>
-            </w:r>
-            <w:r>
-              <w:rPr>
-                <w:rFonts w:ascii="Times New Roman" w:hAnsi="Times New Roman"/>
-                <w:szCs w:val="24"/>
-              </w:rPr>
-              <w:t>lick on</w:t>
-            </w:r>
-            <w:r>
-              <w:rPr>
-                <w:rFonts w:ascii="Times New Roman" w:hAnsi="Times New Roman"/>
-                <w:szCs w:val="24"/>
-              </w:rPr>
-              <w:t xml:space="preserve"> a</w:t>
-            </w:r>
-            <w:r>
-              <w:rPr>
-                <w:rFonts w:ascii="Times New Roman" w:hAnsi="Times New Roman"/>
-                <w:szCs w:val="24"/>
-              </w:rPr>
-              <w:t xml:space="preserve"> Login Button.</w:t>
+              <w:t xml:space="preserve">1. </w:t>
+            </w:r>
+            <w:r>
+              <w:rPr>
+                <w:rFonts w:ascii="Times New Roman" w:hAnsi="Times New Roman"/>
+                <w:szCs w:val="24"/>
+              </w:rPr>
+              <w:t xml:space="preserve"> Actor is on the user registration</w:t>
+            </w:r>
+            <w:r>
+              <w:rPr>
+                <w:rFonts w:ascii="Times New Roman" w:hAnsi="Times New Roman"/>
+                <w:szCs w:val="24"/>
+              </w:rPr>
+              <w:t xml:space="preserve"> page</w:t>
+            </w:r>
+            <w:r>
+              <w:rPr>
+                <w:rFonts w:ascii="Times New Roman" w:hAnsi="Times New Roman"/>
+                <w:szCs w:val="24"/>
+              </w:rPr>
+              <w:t>.</w:t>
+            </w:r>
+          </w:p>
+          <w:p>
+            <w:pPr>
+              <w:tabs>
+                <w:tab w:val="left" w:pos="1976"/>
+              </w:tabs>
+              <w:spacing w:line="360" w:lineRule="auto"/>
+              <w:ind w:left="242" w:hanging="270"/>
+              <w:rPr>
+                <w:rFonts w:ascii="Times New Roman" w:hAnsi="Times New Roman"/>
+                <w:szCs w:val="24"/>
+              </w:rPr>
+            </w:pPr>
+            <w:r>
+              <w:rPr>
+                <w:rFonts w:ascii="Times New Roman" w:hAnsi="Times New Roman"/>
+                <w:szCs w:val="24"/>
+              </w:rPr>
+              <w:t>3</w:t>
+            </w:r>
+            <w:r>
+              <w:rPr>
+                <w:rFonts w:ascii="Times New Roman" w:hAnsi="Times New Roman"/>
+                <w:szCs w:val="24"/>
+              </w:rPr>
+              <w:t xml:space="preserve">.  </w:t>
+            </w:r>
+            <w:r>
+              <w:rPr>
+                <w:rFonts w:ascii="Times New Roman" w:hAnsi="Times New Roman"/>
+                <w:szCs w:val="24"/>
+              </w:rPr>
+              <w:t>Actor enters the user details of a staff member.</w:t>
+            </w:r>
+          </w:p>
+          <w:p>
+            <w:pPr>
+              <w:tabs>
+                <w:tab w:val="left" w:pos="1976"/>
+              </w:tabs>
+              <w:spacing w:line="360" w:lineRule="auto"/>
+              <w:ind w:left="242" w:hanging="270"/>
+              <w:rPr>
+                <w:rFonts w:ascii="Times New Roman" w:hAnsi="Times New Roman"/>
+                <w:szCs w:val="24"/>
+              </w:rPr>
+            </w:pPr>
+            <w:r>
+              <w:rPr>
+                <w:rFonts w:ascii="Times New Roman" w:hAnsi="Times New Roman"/>
+                <w:szCs w:val="24"/>
+              </w:rPr>
+              <w:t>4. Click the Insert User button</w:t>
             </w:r>
           </w:p>
         </w:tc>
@@ -648,131 +668,107 @@
           </w:tcPr>
           <w:p>
             <w:pPr>
-              <w:pStyle w:val="ListParagraph"/>
-              <w:numPr>
-                <w:ilvl w:val="0"/>
-                <w:numId w:val="1"/>
-              </w:numPr>
-              <w:tabs>
-                <w:tab w:val="left" w:pos="1976"/>
-              </w:tabs>
-              <w:spacing w:after="0" w:line="360" w:lineRule="auto"/>
-              <w:ind w:left="252" w:hanging="252"/>
-              <w:rPr>
-                <w:rFonts w:ascii="Times New Roman" w:hAnsi="Times New Roman"/>
-                <w:szCs w:val="24"/>
-              </w:rPr>
-            </w:pPr>
-            <w:r>
-              <w:rPr>
-                <w:rFonts w:ascii="Times New Roman" w:hAnsi="Times New Roman"/>
-                <w:szCs w:val="24"/>
-              </w:rPr>
-              <w:t xml:space="preserve">The system promotes the </w:t>
-            </w:r>
-            <w:r>
-              <w:rPr>
-                <w:rFonts w:ascii="Times New Roman" w:hAnsi="Times New Roman"/>
-                <w:szCs w:val="24"/>
-              </w:rPr>
-              <w:t>Actor</w:t>
-            </w:r>
-            <w:r>
-              <w:rPr>
-                <w:rFonts w:ascii="Times New Roman" w:hAnsi="Times New Roman"/>
-                <w:szCs w:val="24"/>
-              </w:rPr>
-              <w:t xml:space="preserve"> to enter</w:t>
-            </w:r>
-            <w:r>
-              <w:rPr>
-                <w:rFonts w:ascii="Times New Roman" w:hAnsi="Times New Roman"/>
-                <w:szCs w:val="24"/>
-              </w:rPr>
-              <w:t xml:space="preserve"> </w:t>
-            </w:r>
-            <w:r>
-              <w:rPr>
-                <w:rFonts w:ascii="Times New Roman" w:hAnsi="Times New Roman"/>
-                <w:szCs w:val="24"/>
-              </w:rPr>
-              <w:t>Username, Password.</w:t>
-            </w:r>
-          </w:p>
-          <w:p>
-            <w:pPr>
-              <w:pStyle w:val="ListParagraph"/>
-              <w:numPr>
-                <w:ilvl w:val="0"/>
-                <w:numId w:val="2"/>
-              </w:numPr>
-              <w:tabs>
-                <w:tab w:val="left" w:pos="1976"/>
-              </w:tabs>
-              <w:spacing w:after="0" w:line="360" w:lineRule="auto"/>
-              <w:ind w:left="252" w:hanging="252"/>
-              <w:rPr>
-                <w:rFonts w:ascii="Times New Roman" w:hAnsi="Times New Roman"/>
-                <w:szCs w:val="24"/>
-              </w:rPr>
-            </w:pPr>
-            <w:r>
-              <w:rPr>
-                <w:rFonts w:ascii="Times New Roman" w:hAnsi="Times New Roman"/>
-                <w:szCs w:val="24"/>
-              </w:rPr>
-              <w:t>The system verifies that all the filled have been filled out and valid.</w:t>
-            </w:r>
-          </w:p>
-          <w:p>
-            <w:pPr>
-              <w:pStyle w:val="ListParagraph"/>
-              <w:numPr>
-                <w:ilvl w:val="0"/>
-                <w:numId w:val="2"/>
-              </w:numPr>
-              <w:tabs>
-                <w:tab w:val="left" w:pos="1976"/>
-              </w:tabs>
-              <w:spacing w:after="0" w:line="360" w:lineRule="auto"/>
-              <w:ind w:left="252" w:hanging="252"/>
-              <w:rPr>
-                <w:rFonts w:ascii="Times New Roman" w:hAnsi="Times New Roman"/>
-                <w:szCs w:val="24"/>
-              </w:rPr>
-            </w:pPr>
-            <w:r>
-              <w:rPr>
-                <w:rFonts w:ascii="Times New Roman" w:hAnsi="Times New Roman"/>
-                <w:szCs w:val="24"/>
-              </w:rPr>
-              <w:t>The system successfully logged in the system.</w:t>
-            </w:r>
-          </w:p>
-          <w:p>
-            <w:pPr>
-              <w:pStyle w:val="ListParagraph"/>
-              <w:numPr>
-                <w:ilvl w:val="0"/>
-                <w:numId w:val="2"/>
-              </w:numPr>
-              <w:tabs>
-                <w:tab w:val="left" w:pos="1976"/>
-              </w:tabs>
-              <w:spacing w:after="0" w:line="360" w:lineRule="auto"/>
-              <w:ind w:left="252" w:hanging="252"/>
-              <w:rPr>
-                <w:rFonts w:ascii="Times New Roman" w:hAnsi="Times New Roman"/>
-                <w:szCs w:val="24"/>
-              </w:rPr>
-            </w:pPr>
-            <w:r>
-              <w:rPr>
-                <w:rFonts w:ascii="Times New Roman" w:hAnsi="Times New Roman"/>
-                <w:szCs w:val="24"/>
-              </w:rPr>
-              <w:t>Use case Exit</w:t>
-            </w:r>
+              <w:tabs>
+                <w:tab w:val="left" w:pos="1976"/>
+              </w:tabs>
+              <w:spacing w:line="360" w:lineRule="auto"/>
+              <w:rPr>
+                <w:rFonts w:ascii="Times New Roman" w:hAnsi="Times New Roman"/>
+                <w:szCs w:val="24"/>
+              </w:rPr>
+            </w:pPr>
+            <w:r>
+              <w:rPr>
+                <w:rFonts w:ascii="Times New Roman" w:hAnsi="Times New Roman"/>
+                <w:szCs w:val="24"/>
+              </w:rPr>
+              <w:t>2. System prompts user registration form to insert user data.</w:t>
+            </w:r>
+          </w:p>
+          <w:p>
+            <w:pPr>
+              <w:tabs>
+                <w:tab w:val="left" w:pos="1976"/>
+              </w:tabs>
+              <w:spacing w:line="360" w:lineRule="auto"/>
+              <w:rPr>
+                <w:rFonts w:ascii="Times New Roman" w:hAnsi="Times New Roman"/>
+                <w:szCs w:val="24"/>
+              </w:rPr>
+            </w:pPr>
+            <w:r>
+              <w:rPr>
+                <w:rFonts w:ascii="Times New Roman" w:hAnsi="Times New Roman"/>
+                <w:szCs w:val="24"/>
+              </w:rPr>
+              <w:t>5. After clicking the Insert User button system checks current user data already in the system.</w:t>
+            </w:r>
+          </w:p>
+          <w:p>
+            <w:pPr>
+              <w:tabs>
+                <w:tab w:val="left" w:pos="1976"/>
+              </w:tabs>
+              <w:spacing w:line="360" w:lineRule="auto"/>
+              <w:rPr>
+                <w:rFonts w:ascii="Times New Roman" w:hAnsi="Times New Roman"/>
+                <w:szCs w:val="24"/>
+              </w:rPr>
+            </w:pPr>
+            <w:r>
+              <w:rPr>
+                <w:rFonts w:ascii="Times New Roman" w:hAnsi="Times New Roman"/>
+                <w:szCs w:val="24"/>
+              </w:rPr>
+              <w:t>6. The new user successfully adds to the system.</w:t>
+            </w:r>
+          </w:p>
+          <w:p>
+            <w:pPr>
+              <w:tabs>
+                <w:tab w:val="left" w:pos="1976"/>
+              </w:tabs>
+              <w:spacing w:line="360" w:lineRule="auto"/>
+              <w:rPr>
+                <w:rFonts w:ascii="Times New Roman" w:hAnsi="Times New Roman"/>
+                <w:szCs w:val="24"/>
+              </w:rPr>
+            </w:pPr>
+            <w:r>
+              <w:rPr>
+                <w:rFonts w:ascii="Times New Roman" w:hAnsi="Times New Roman"/>
+                <w:szCs w:val="24"/>
+              </w:rPr>
+              <w:t xml:space="preserve">7. System prompts “New User </w:t>
+            </w:r>
+            <w:proofErr w:type="spellStart"/>
+            <w:r>
+              <w:rPr>
+                <w:rFonts w:ascii="Times New Roman" w:hAnsi="Times New Roman"/>
+                <w:szCs w:val="24"/>
+              </w:rPr>
+              <w:t>Sucssfully</w:t>
+            </w:r>
+            <w:proofErr w:type="spellEnd"/>
+            <w:r>
+              <w:rPr>
+                <w:rFonts w:ascii="Times New Roman" w:hAnsi="Times New Roman"/>
+                <w:szCs w:val="24"/>
+              </w:rPr>
+              <w:t xml:space="preserve"> Add”.</w:t>
+            </w:r>
+          </w:p>
+          <w:p>
+            <w:pPr>
+              <w:tabs>
+                <w:tab w:val="left" w:pos="1976"/>
+              </w:tabs>
+              <w:spacing w:line="360" w:lineRule="auto"/>
+              <w:rPr>
+                <w:rFonts w:ascii="Times New Roman" w:hAnsi="Times New Roman"/>
+                <w:szCs w:val="24"/>
+              </w:rPr>
+            </w:pPr>
           </w:p>
         </w:tc>
       </w:tr>
@@ -834,63 +830,83 @@
                 <w:rFonts w:ascii="Times New Roman" w:hAnsi="Times New Roman"/>
                 <w:szCs w:val="24"/>
               </w:rPr>
-              <w:t xml:space="preserve">.1 If all fields are not filled out and not matched to the username and password the system notifies </w:t>
-            </w:r>
-            <w:r>
-              <w:rPr>
-                <w:rFonts w:ascii="Times New Roman" w:hAnsi="Times New Roman"/>
-                <w:szCs w:val="24"/>
-              </w:rPr>
-              <w:t xml:space="preserve">the actor </w:t>
-            </w:r>
-            <w:r>
-              <w:rPr>
-                <w:rFonts w:ascii="Times New Roman" w:hAnsi="Times New Roman"/>
-                <w:szCs w:val="24"/>
-              </w:rPr>
-              <w:t xml:space="preserve">a message </w:t>
-            </w:r>
-            <w:r>
-              <w:rPr>
-                <w:rFonts w:ascii="Times New Roman" w:hAnsi="Times New Roman"/>
-                <w:szCs w:val="24"/>
-              </w:rPr>
-              <w:t>“Invalid</w:t>
-            </w:r>
-            <w:r>
-              <w:rPr>
-                <w:rFonts w:ascii="Times New Roman" w:hAnsi="Times New Roman"/>
-                <w:szCs w:val="24"/>
-              </w:rPr>
-              <w:t xml:space="preserve"> Username or Password</w:t>
-            </w:r>
-            <w:r>
-              <w:rPr>
-                <w:rFonts w:ascii="Times New Roman" w:hAnsi="Times New Roman"/>
-                <w:szCs w:val="24"/>
-              </w:rPr>
-              <w:t>”</w:t>
-            </w:r>
-            <w:r>
-              <w:rPr>
-                <w:rFonts w:ascii="Times New Roman" w:hAnsi="Times New Roman"/>
-                <w:szCs w:val="24"/>
-              </w:rPr>
-              <w:t xml:space="preserve"> and then goes back or returns to step </w:t>
-            </w:r>
-            <w:r>
-              <w:rPr>
-                <w:rFonts w:ascii="Times New Roman" w:hAnsi="Times New Roman"/>
-                <w:szCs w:val="24"/>
-              </w:rPr>
-              <w:t>3</w:t>
-            </w:r>
-            <w:r>
-              <w:rPr>
-                <w:rFonts w:ascii="Times New Roman" w:hAnsi="Times New Roman"/>
-                <w:szCs w:val="24"/>
-              </w:rPr>
-              <w:t xml:space="preserve"> of basic course of Action to enter again.</w:t>
+              <w:t xml:space="preserve">.1 </w:t>
+            </w:r>
+            <w:r>
+              <w:rPr>
+                <w:rFonts w:ascii="Times New Roman" w:hAnsi="Times New Roman"/>
+                <w:szCs w:val="24"/>
+              </w:rPr>
+              <w:t xml:space="preserve">If </w:t>
+            </w:r>
+            <w:r>
+              <w:rPr>
+                <w:rFonts w:ascii="Times New Roman" w:hAnsi="Times New Roman"/>
+                <w:szCs w:val="24"/>
+              </w:rPr>
+              <w:t xml:space="preserve">the system detects </w:t>
+            </w:r>
+            <w:r>
+              <w:rPr>
+                <w:rFonts w:ascii="Times New Roman" w:hAnsi="Times New Roman"/>
+                <w:szCs w:val="24"/>
+              </w:rPr>
+              <w:t>recommended fields are not filled system prompts “This field is mandatory”</w:t>
+            </w:r>
+            <w:r>
+              <w:rPr>
+                <w:rFonts w:ascii="Times New Roman" w:hAnsi="Times New Roman"/>
+                <w:szCs w:val="24"/>
+              </w:rPr>
+              <w:t xml:space="preserve"> and returns to step 3</w:t>
+            </w:r>
+            <w:r>
+              <w:rPr>
+                <w:rFonts w:ascii="Times New Roman" w:hAnsi="Times New Roman"/>
+                <w:szCs w:val="24"/>
+              </w:rPr>
+              <w:t>.</w:t>
+            </w:r>
+          </w:p>
+          <w:p>
+            <w:pPr>
+              <w:tabs>
+                <w:tab w:val="left" w:pos="1976"/>
+              </w:tabs>
+              <w:spacing w:line="360" w:lineRule="auto"/>
+              <w:ind w:left="72"/>
+              <w:rPr>
+                <w:rFonts w:ascii="Times New Roman" w:hAnsi="Times New Roman"/>
+                <w:szCs w:val="24"/>
+              </w:rPr>
+            </w:pPr>
+            <w:r>
+              <w:rPr>
+                <w:rFonts w:ascii="Times New Roman" w:hAnsi="Times New Roman"/>
+                <w:szCs w:val="24"/>
+              </w:rPr>
+              <w:t>5.1 If user details are already in the system prompts “This user already in the register”</w:t>
+            </w:r>
+            <w:r>
+              <w:rPr>
+                <w:rFonts w:ascii="Times New Roman" w:hAnsi="Times New Roman"/>
+                <w:szCs w:val="24"/>
+              </w:rPr>
+              <w:t xml:space="preserve"> </w:t>
+            </w:r>
+            <w:r>
+              <w:rPr>
+                <w:rFonts w:ascii="Times New Roman" w:hAnsi="Times New Roman"/>
+                <w:szCs w:val="24"/>
+              </w:rPr>
+              <w:t>and returns to step 3</w:t>
+            </w:r>
+            <w:r>
+              <w:rPr>
+                <w:rFonts w:ascii="Times New Roman" w:hAnsi="Times New Roman"/>
+                <w:szCs w:val="24"/>
+              </w:rPr>
+              <w:t>.</w:t>
             </w:r>
           </w:p>
         </w:tc>
@@ -945,7 +961,6 @@
                 <w:rFonts w:ascii="Times New Roman" w:hAnsi="Times New Roman"/>
                 <w:szCs w:val="24"/>
               </w:rPr>
-              <w:lastRenderedPageBreak/>
               <w:t>Use-case Number</w:t>
             </w:r>
           </w:p>
@@ -975,7 +990,7 @@
                 <w:rFonts w:ascii="Times New Roman" w:hAnsi="Times New Roman"/>
                 <w:szCs w:val="24"/>
               </w:rPr>
-              <w:t>Backup System Data</w:t>
+              <w:t>UC-02</w:t>
             </w:r>
           </w:p>
         </w:tc>
@@ -1035,7 +1050,35 @@
                 <w:rFonts w:ascii="Times New Roman" w:hAnsi="Times New Roman"/>
                 <w:szCs w:val="24"/>
               </w:rPr>
-              <w:t>Log in</w:t>
+              <w:t>User</w:t>
+            </w:r>
+            <w:r>
+              <w:rPr>
+                <w:rFonts w:ascii="Times New Roman" w:hAnsi="Times New Roman"/>
+                <w:szCs w:val="24"/>
+              </w:rPr>
+              <w:t xml:space="preserve"> </w:t>
+            </w:r>
+            <w:r>
+              <w:rPr>
+                <w:rFonts w:ascii="Times New Roman" w:hAnsi="Times New Roman"/>
+                <w:szCs w:val="24"/>
+              </w:rPr>
+              <w:t>r</w:t>
+            </w:r>
+            <w:r>
+              <w:rPr>
+                <w:rFonts w:ascii="Times New Roman" w:hAnsi="Times New Roman"/>
+                <w:szCs w:val="24"/>
+              </w:rPr>
+              <w:t>oles with permission</w:t>
+            </w:r>
+            <w:r>
+              <w:rPr>
+                <w:rFonts w:ascii="Times New Roman" w:hAnsi="Times New Roman"/>
+                <w:szCs w:val="24"/>
+              </w:rPr>
+              <w:t>s</w:t>
             </w:r>
           </w:p>
         </w:tc>
@@ -1143,7 +1186,7 @@
                 <w:rFonts w:ascii="Times New Roman" w:hAnsi="Times New Roman"/>
                 <w:szCs w:val="24"/>
               </w:rPr>
-              <w:t>Staff, Manager, Customer</w:t>
+              <w:t>Admin</w:t>
             </w:r>
           </w:p>
         </w:tc>
@@ -1198,7 +1241,7 @@
                 <w:color w:val="000000"/>
                 <w:szCs w:val="24"/>
               </w:rPr>
-              <w:t>This use case describes how Staffs to login</w:t>
+              <w:t>This use case describes how</w:t>
             </w:r>
             <w:r>
               <w:rPr>
@@ -1206,7 +1249,7 @@
                 <w:color w:val="000000"/>
                 <w:szCs w:val="24"/>
               </w:rPr>
-              <w:t xml:space="preserve"> into the </w:t>
+              <w:t xml:space="preserve"> Admin </w:t>
             </w:r>
             <w:r>
               <w:rPr>
@@ -1214,7 +1257,7 @@
                 <w:color w:val="000000"/>
                 <w:szCs w:val="24"/>
               </w:rPr>
-              <w:t>Lion Car Rental</w:t>
+              <w:t>c</w:t>
             </w:r>
             <w:r>
               <w:rPr>
@@ -1222,7 +1265,15 @@
                 <w:color w:val="000000"/>
                 <w:szCs w:val="24"/>
               </w:rPr>
-              <w:t xml:space="preserve"> System. </w:t>
+              <w:t>reate the user roles and permissions</w:t>
+            </w:r>
+            <w:r>
+              <w:rPr>
+                <w:rFonts w:ascii="Times New Roman" w:hAnsi="Times New Roman"/>
+                <w:color w:val="000000"/>
+                <w:szCs w:val="24"/>
+              </w:rPr>
+              <w:t>.</w:t>
             </w:r>
           </w:p>
         </w:tc>
@@ -1331,7 +1382,23 @@
                 <w:color w:val="000000"/>
                 <w:szCs w:val="24"/>
               </w:rPr>
-              <w:t>If the use case was successful, the actor is now logged into the system. If not, the system state is unchanged.</w:t>
+              <w:t xml:space="preserve">If the use case was successful, the </w:t>
+            </w:r>
+            <w:r>
+              <w:rPr>
+                <w:rFonts w:ascii="Times New Roman" w:hAnsi="Times New Roman"/>
+                <w:color w:val="000000"/>
+                <w:szCs w:val="24"/>
+              </w:rPr>
+              <w:t>user roles and permissions are created</w:t>
+            </w:r>
+            <w:r>
+              <w:rPr>
+                <w:rFonts w:ascii="Times New Roman" w:hAnsi="Times New Roman"/>
+                <w:color w:val="000000"/>
+                <w:szCs w:val="24"/>
+              </w:rPr>
+              <w:t>.</w:t>
             </w:r>
           </w:p>
         </w:tc>
@@ -1458,87 +1525,115 @@
           </w:tcPr>
           <w:p>
             <w:pPr>
-              <w:pStyle w:val="ListParagraph"/>
-              <w:numPr>
-                <w:ilvl w:val="0"/>
-                <w:numId w:val="1"/>
-              </w:numPr>
-              <w:tabs>
-                <w:tab w:val="left" w:pos="1976"/>
-              </w:tabs>
-              <w:spacing w:after="0" w:line="360" w:lineRule="auto"/>
-              <w:ind w:left="242" w:hanging="242"/>
-              <w:rPr>
-                <w:rFonts w:ascii="Times New Roman" w:hAnsi="Times New Roman"/>
-                <w:szCs w:val="24"/>
-              </w:rPr>
-            </w:pPr>
-            <w:r>
-              <w:rPr>
-                <w:rFonts w:ascii="Times New Roman" w:hAnsi="Times New Roman"/>
-                <w:szCs w:val="24"/>
-              </w:rPr>
-              <w:t>The Actor is on the home</w:t>
-            </w:r>
-            <w:r>
-              <w:rPr>
-                <w:rFonts w:ascii="Times New Roman" w:hAnsi="Times New Roman"/>
-                <w:szCs w:val="24"/>
-              </w:rPr>
-              <w:t xml:space="preserve"> page to login to the system.</w:t>
-            </w:r>
-          </w:p>
-          <w:p>
-            <w:pPr>
-              <w:tabs>
-                <w:tab w:val="left" w:pos="1976"/>
-              </w:tabs>
-              <w:spacing w:line="360" w:lineRule="auto"/>
-              <w:rPr>
-                <w:rFonts w:ascii="Times New Roman" w:hAnsi="Times New Roman"/>
-                <w:szCs w:val="24"/>
-              </w:rPr>
-            </w:pPr>
-          </w:p>
-          <w:p>
-            <w:pPr>
-              <w:tabs>
-                <w:tab w:val="left" w:pos="1976"/>
-              </w:tabs>
-              <w:spacing w:line="360" w:lineRule="auto"/>
-              <w:ind w:left="242" w:hanging="270"/>
-              <w:rPr>
-                <w:rFonts w:ascii="Times New Roman" w:hAnsi="Times New Roman"/>
-                <w:szCs w:val="24"/>
-              </w:rPr>
-            </w:pPr>
-            <w:r>
-              <w:rPr>
-                <w:rFonts w:ascii="Times New Roman" w:hAnsi="Times New Roman"/>
-                <w:szCs w:val="24"/>
-              </w:rPr>
-              <w:t>3. The Actor enters username and password, c</w:t>
-            </w:r>
-            <w:r>
-              <w:rPr>
-                <w:rFonts w:ascii="Times New Roman" w:hAnsi="Times New Roman"/>
-                <w:szCs w:val="24"/>
-              </w:rPr>
-              <w:t>lick on</w:t>
-            </w:r>
-            <w:r>
-              <w:rPr>
-                <w:rFonts w:ascii="Times New Roman" w:hAnsi="Times New Roman"/>
-                <w:szCs w:val="24"/>
-              </w:rPr>
-              <w:t xml:space="preserve"> a</w:t>
-            </w:r>
-            <w:r>
-              <w:rPr>
-                <w:rFonts w:ascii="Times New Roman" w:hAnsi="Times New Roman"/>
-                <w:szCs w:val="24"/>
-              </w:rPr>
-              <w:t xml:space="preserve"> Login Button.</w:t>
+              <w:tabs>
+                <w:tab w:val="left" w:pos="1976"/>
+              </w:tabs>
+              <w:spacing w:line="360" w:lineRule="auto"/>
+              <w:rPr>
+                <w:rFonts w:ascii="Times New Roman" w:hAnsi="Times New Roman"/>
+                <w:szCs w:val="24"/>
+              </w:rPr>
+            </w:pPr>
+            <w:r>
+              <w:rPr>
+                <w:rFonts w:ascii="Times New Roman" w:hAnsi="Times New Roman"/>
+                <w:szCs w:val="24"/>
+              </w:rPr>
+              <w:t xml:space="preserve">1. </w:t>
+            </w:r>
+            <w:r>
+              <w:rPr>
+                <w:rFonts w:ascii="Times New Roman" w:hAnsi="Times New Roman"/>
+                <w:szCs w:val="24"/>
+              </w:rPr>
+              <w:t xml:space="preserve">The Actor is on the </w:t>
+            </w:r>
+            <w:r>
+              <w:rPr>
+                <w:rFonts w:ascii="Times New Roman" w:hAnsi="Times New Roman"/>
+                <w:szCs w:val="24"/>
+              </w:rPr>
+              <w:t>user roles and permission page</w:t>
+            </w:r>
+            <w:r>
+              <w:rPr>
+                <w:rFonts w:ascii="Times New Roman" w:hAnsi="Times New Roman"/>
+                <w:szCs w:val="24"/>
+              </w:rPr>
+              <w:t>.</w:t>
+            </w:r>
+          </w:p>
+          <w:p>
+            <w:pPr>
+              <w:tabs>
+                <w:tab w:val="left" w:pos="1976"/>
+              </w:tabs>
+              <w:spacing w:line="360" w:lineRule="auto"/>
+              <w:rPr>
+                <w:rFonts w:ascii="Times New Roman" w:hAnsi="Times New Roman"/>
+                <w:szCs w:val="24"/>
+              </w:rPr>
+            </w:pPr>
+            <w:r>
+              <w:rPr>
+                <w:rFonts w:ascii="Times New Roman" w:hAnsi="Times New Roman"/>
+                <w:szCs w:val="24"/>
+              </w:rPr>
+              <w:t xml:space="preserve">3. </w:t>
+            </w:r>
+            <w:r>
+              <w:rPr>
+                <w:rFonts w:ascii="Times New Roman" w:hAnsi="Times New Roman"/>
+                <w:szCs w:val="24"/>
+              </w:rPr>
+              <w:t>Actor</w:t>
+            </w:r>
+            <w:r>
+              <w:rPr>
+                <w:rFonts w:ascii="Times New Roman" w:hAnsi="Times New Roman"/>
+                <w:szCs w:val="24"/>
+              </w:rPr>
+              <w:t xml:space="preserve"> crate new role and permission</w:t>
+            </w:r>
+          </w:p>
+          <w:p>
+            <w:pPr>
+              <w:tabs>
+                <w:tab w:val="left" w:pos="1976"/>
+              </w:tabs>
+              <w:spacing w:line="360" w:lineRule="auto"/>
+              <w:rPr>
+                <w:rFonts w:ascii="Times New Roman" w:hAnsi="Times New Roman"/>
+                <w:szCs w:val="24"/>
+              </w:rPr>
+            </w:pPr>
+            <w:r>
+              <w:rPr>
+                <w:rFonts w:ascii="Times New Roman" w:hAnsi="Times New Roman"/>
+                <w:szCs w:val="24"/>
+              </w:rPr>
+              <w:t>4.</w:t>
+            </w:r>
+            <w:r>
+              <w:rPr>
+                <w:rFonts w:ascii="Times New Roman" w:hAnsi="Times New Roman"/>
+                <w:szCs w:val="24"/>
+              </w:rPr>
+              <w:t xml:space="preserve"> </w:t>
+            </w:r>
+            <w:r>
+              <w:rPr>
+                <w:rFonts w:ascii="Times New Roman" w:hAnsi="Times New Roman"/>
+                <w:szCs w:val="24"/>
+              </w:rPr>
+              <w:t>C</w:t>
+            </w:r>
+            <w:r>
+              <w:rPr>
+                <w:rFonts w:ascii="Times New Roman" w:hAnsi="Times New Roman"/>
+                <w:szCs w:val="24"/>
+              </w:rPr>
+              <w:t>lick Add button.</w:t>
             </w:r>
           </w:p>
         </w:tc>
@@ -1551,41 +1646,35 @@
           </w:tcPr>
           <w:p>
             <w:pPr>
-              <w:pStyle w:val="ListParagraph"/>
-              <w:numPr>
-                <w:ilvl w:val="0"/>
-                <w:numId w:val="1"/>
-              </w:numPr>
-              <w:tabs>
-                <w:tab w:val="left" w:pos="1976"/>
-              </w:tabs>
-              <w:spacing w:after="0" w:line="360" w:lineRule="auto"/>
-              <w:ind w:left="252" w:hanging="252"/>
-              <w:rPr>
-                <w:rFonts w:ascii="Times New Roman" w:hAnsi="Times New Roman"/>
-                <w:szCs w:val="24"/>
-              </w:rPr>
-            </w:pPr>
-            <w:r>
-              <w:rPr>
-                <w:rFonts w:ascii="Times New Roman" w:hAnsi="Times New Roman"/>
-                <w:szCs w:val="24"/>
-              </w:rPr>
-              <w:t xml:space="preserve">The system promotes the </w:t>
-            </w:r>
-            <w:r>
-              <w:rPr>
-                <w:rFonts w:ascii="Times New Roman" w:hAnsi="Times New Roman"/>
-                <w:szCs w:val="24"/>
-              </w:rPr>
-              <w:t>Actor</w:t>
-            </w:r>
-            <w:r>
-              <w:rPr>
-                <w:rFonts w:ascii="Times New Roman" w:hAnsi="Times New Roman"/>
-                <w:szCs w:val="24"/>
-              </w:rPr>
-              <w:t xml:space="preserve"> to enter</w:t>
+              <w:tabs>
+                <w:tab w:val="left" w:pos="1976"/>
+              </w:tabs>
+              <w:spacing w:line="360" w:lineRule="auto"/>
+              <w:rPr>
+                <w:rFonts w:ascii="Times New Roman" w:hAnsi="Times New Roman"/>
+                <w:szCs w:val="24"/>
+              </w:rPr>
+            </w:pPr>
+            <w:r>
+              <w:rPr>
+                <w:rFonts w:ascii="Times New Roman" w:hAnsi="Times New Roman"/>
+                <w:szCs w:val="24"/>
+              </w:rPr>
+              <w:t xml:space="preserve">2. </w:t>
+            </w:r>
+            <w:r>
+              <w:rPr>
+                <w:rFonts w:ascii="Times New Roman" w:hAnsi="Times New Roman"/>
+                <w:szCs w:val="24"/>
+              </w:rPr>
+              <w:t xml:space="preserve">The system </w:t>
+            </w:r>
+            <w:r>
+              <w:rPr>
+                <w:rFonts w:ascii="Times New Roman" w:hAnsi="Times New Roman"/>
+                <w:szCs w:val="24"/>
+              </w:rPr>
+              <w:t>prompts</w:t>
             </w:r>
             <w:r>
               <w:rPr>
@@ -1599,82 +1688,140 @@
                 <w:rFonts w:ascii="Times New Roman" w:hAnsi="Times New Roman"/>
                 <w:szCs w:val="24"/>
               </w:rPr>
-              <w:t>Username, Password.</w:t>
-            </w:r>
-          </w:p>
-          <w:p>
-            <w:pPr>
-              <w:pStyle w:val="ListParagraph"/>
-              <w:numPr>
-                <w:ilvl w:val="0"/>
-                <w:numId w:val="2"/>
-              </w:numPr>
-              <w:tabs>
-                <w:tab w:val="left" w:pos="1976"/>
-              </w:tabs>
-              <w:spacing w:after="0" w:line="360" w:lineRule="auto"/>
-              <w:ind w:left="252" w:hanging="252"/>
-              <w:rPr>
-                <w:rFonts w:ascii="Times New Roman" w:hAnsi="Times New Roman"/>
-                <w:szCs w:val="24"/>
-              </w:rPr>
-            </w:pPr>
-            <w:r>
-              <w:rPr>
-                <w:rFonts w:ascii="Times New Roman" w:hAnsi="Times New Roman"/>
-                <w:szCs w:val="24"/>
-              </w:rPr>
-              <w:t>The system verifies that all the filled have been filled out and valid.</w:t>
-            </w:r>
-          </w:p>
-          <w:p>
-            <w:pPr>
-              <w:pStyle w:val="ListParagraph"/>
-              <w:numPr>
-                <w:ilvl w:val="0"/>
-                <w:numId w:val="2"/>
-              </w:numPr>
-              <w:tabs>
-                <w:tab w:val="left" w:pos="1976"/>
-              </w:tabs>
-              <w:spacing w:after="0" w:line="360" w:lineRule="auto"/>
-              <w:ind w:left="252" w:hanging="252"/>
-              <w:rPr>
-                <w:rFonts w:ascii="Times New Roman" w:hAnsi="Times New Roman"/>
-                <w:szCs w:val="24"/>
-              </w:rPr>
-            </w:pPr>
-            <w:r>
-              <w:rPr>
-                <w:rFonts w:ascii="Times New Roman" w:hAnsi="Times New Roman"/>
-                <w:szCs w:val="24"/>
-              </w:rPr>
-              <w:t>The system successfully logged in the system.</w:t>
-            </w:r>
-          </w:p>
-          <w:p>
-            <w:pPr>
-              <w:pStyle w:val="ListParagraph"/>
-              <w:numPr>
-                <w:ilvl w:val="0"/>
-                <w:numId w:val="2"/>
-              </w:numPr>
-              <w:tabs>
-                <w:tab w:val="left" w:pos="1976"/>
-              </w:tabs>
-              <w:spacing w:after="0" w:line="360" w:lineRule="auto"/>
-              <w:ind w:left="252" w:hanging="252"/>
-              <w:rPr>
-                <w:rFonts w:ascii="Times New Roman" w:hAnsi="Times New Roman"/>
-                <w:szCs w:val="24"/>
-              </w:rPr>
-            </w:pPr>
-            <w:r>
-              <w:rPr>
-                <w:rFonts w:ascii="Times New Roman" w:hAnsi="Times New Roman"/>
-                <w:szCs w:val="24"/>
-              </w:rPr>
-              <w:t>Use case Exit</w:t>
+              <w:t>a</w:t>
+            </w:r>
+            <w:r>
+              <w:rPr>
+                <w:rFonts w:ascii="Times New Roman" w:hAnsi="Times New Roman"/>
+                <w:szCs w:val="24"/>
+              </w:rPr>
+              <w:t xml:space="preserve"> from to create user roles and </w:t>
+            </w:r>
+            <w:r>
+              <w:rPr>
+                <w:rFonts w:ascii="Times New Roman" w:hAnsi="Times New Roman"/>
+                <w:szCs w:val="24"/>
+              </w:rPr>
+              <w:t>permission</w:t>
+            </w:r>
+            <w:r>
+              <w:rPr>
+                <w:rFonts w:ascii="Times New Roman" w:hAnsi="Times New Roman"/>
+                <w:szCs w:val="24"/>
+              </w:rPr>
+              <w:t>.</w:t>
+            </w:r>
+          </w:p>
+          <w:p>
+            <w:pPr>
+              <w:tabs>
+                <w:tab w:val="left" w:pos="1976"/>
+              </w:tabs>
+              <w:spacing w:line="360" w:lineRule="auto"/>
+              <w:rPr>
+                <w:rFonts w:ascii="Times New Roman" w:hAnsi="Times New Roman"/>
+                <w:szCs w:val="24"/>
+              </w:rPr>
+            </w:pPr>
+            <w:r>
+              <w:rPr>
+                <w:rFonts w:ascii="Times New Roman" w:hAnsi="Times New Roman"/>
+                <w:szCs w:val="24"/>
+              </w:rPr>
+              <w:t>5</w:t>
+            </w:r>
+            <w:r>
+              <w:rPr>
+                <w:rFonts w:ascii="Times New Roman" w:hAnsi="Times New Roman"/>
+                <w:szCs w:val="24"/>
+              </w:rPr>
+              <w:t>. System check the user roles and permission already exist in the system.</w:t>
+            </w:r>
+          </w:p>
+          <w:p>
+            <w:pPr>
+              <w:tabs>
+                <w:tab w:val="left" w:pos="1976"/>
+              </w:tabs>
+              <w:spacing w:line="360" w:lineRule="auto"/>
+              <w:rPr>
+                <w:rFonts w:ascii="Times New Roman" w:hAnsi="Times New Roman"/>
+                <w:szCs w:val="24"/>
+              </w:rPr>
+            </w:pPr>
+            <w:r>
+              <w:rPr>
+                <w:rFonts w:ascii="Times New Roman" w:hAnsi="Times New Roman"/>
+                <w:szCs w:val="24"/>
+              </w:rPr>
+              <w:t>6</w:t>
+            </w:r>
+            <w:r>
+              <w:rPr>
+                <w:rFonts w:ascii="Times New Roman" w:hAnsi="Times New Roman"/>
+                <w:szCs w:val="24"/>
+              </w:rPr>
+              <w:t xml:space="preserve">. </w:t>
+            </w:r>
+            <w:proofErr w:type="spellStart"/>
+            <w:r>
+              <w:rPr>
+                <w:rFonts w:ascii="Times New Roman" w:hAnsi="Times New Roman"/>
+                <w:szCs w:val="24"/>
+              </w:rPr>
+              <w:t>Systeme</w:t>
+            </w:r>
+            <w:proofErr w:type="spellEnd"/>
+            <w:r>
+              <w:rPr>
+                <w:rFonts w:ascii="Times New Roman" w:hAnsi="Times New Roman"/>
+                <w:szCs w:val="24"/>
+              </w:rPr>
+              <w:t xml:space="preserve"> Prompts “</w:t>
+            </w:r>
+            <w:r>
+              <w:rPr>
+                <w:rFonts w:ascii="Times New Roman" w:hAnsi="Times New Roman"/>
+                <w:szCs w:val="24"/>
+              </w:rPr>
+              <w:t>User Role and Permi</w:t>
+            </w:r>
+            <w:r>
+              <w:rPr>
+                <w:rFonts w:ascii="Times New Roman" w:hAnsi="Times New Roman"/>
+                <w:szCs w:val="24"/>
+              </w:rPr>
+              <w:t>ss</w:t>
+            </w:r>
+            <w:r>
+              <w:rPr>
+                <w:rFonts w:ascii="Times New Roman" w:hAnsi="Times New Roman"/>
+                <w:szCs w:val="24"/>
+              </w:rPr>
+              <w:t xml:space="preserve">ion </w:t>
+            </w:r>
+            <w:proofErr w:type="spellStart"/>
+            <w:r>
+              <w:rPr>
+                <w:rFonts w:ascii="Times New Roman" w:hAnsi="Times New Roman"/>
+                <w:szCs w:val="24"/>
+              </w:rPr>
+              <w:t>Su</w:t>
+            </w:r>
+            <w:r>
+              <w:rPr>
+                <w:rFonts w:ascii="Times New Roman" w:hAnsi="Times New Roman"/>
+                <w:szCs w:val="24"/>
+              </w:rPr>
+              <w:t>cssufluy</w:t>
+            </w:r>
+            <w:proofErr w:type="spellEnd"/>
+            <w:r>
+              <w:rPr>
+                <w:rFonts w:ascii="Times New Roman" w:hAnsi="Times New Roman"/>
+                <w:szCs w:val="24"/>
+              </w:rPr>
+              <w:t xml:space="preserve"> Insert” </w:t>
             </w:r>
           </w:p>
         </w:tc>
@@ -1730,42 +1877,56 @@
                 <w:rFonts w:ascii="Times New Roman" w:hAnsi="Times New Roman"/>
                 <w:szCs w:val="24"/>
               </w:rPr>
-              <w:t>4</w:t>
-            </w:r>
-            <w:r>
-              <w:rPr>
-                <w:rFonts w:ascii="Times New Roman" w:hAnsi="Times New Roman"/>
-                <w:szCs w:val="24"/>
-              </w:rPr>
-              <w:t xml:space="preserve">.1 If all fields are not filled out and not matched to the username and password the system notifies </w:t>
-            </w:r>
-            <w:r>
-              <w:rPr>
-                <w:rFonts w:ascii="Times New Roman" w:hAnsi="Times New Roman"/>
-                <w:szCs w:val="24"/>
-              </w:rPr>
-              <w:t xml:space="preserve">the actor </w:t>
-            </w:r>
-            <w:r>
-              <w:rPr>
-                <w:rFonts w:ascii="Times New Roman" w:hAnsi="Times New Roman"/>
-                <w:szCs w:val="24"/>
-              </w:rPr>
-              <w:t xml:space="preserve">a message </w:t>
-            </w:r>
-            <w:r>
-              <w:rPr>
-                <w:rFonts w:ascii="Times New Roman" w:hAnsi="Times New Roman"/>
-                <w:szCs w:val="24"/>
-              </w:rPr>
-              <w:t>“Invalid</w:t>
-            </w:r>
-            <w:r>
-              <w:rPr>
-                <w:rFonts w:ascii="Times New Roman" w:hAnsi="Times New Roman"/>
-                <w:szCs w:val="24"/>
-              </w:rPr>
-              <w:t xml:space="preserve"> Username or Password</w:t>
+              <w:t>5</w:t>
+            </w:r>
+            <w:r>
+              <w:rPr>
+                <w:rFonts w:ascii="Times New Roman" w:hAnsi="Times New Roman"/>
+                <w:szCs w:val="24"/>
+              </w:rPr>
+              <w:t xml:space="preserve">.1 </w:t>
+            </w:r>
+            <w:r>
+              <w:rPr>
+                <w:rFonts w:ascii="Times New Roman" w:hAnsi="Times New Roman"/>
+                <w:szCs w:val="24"/>
+              </w:rPr>
+              <w:t xml:space="preserve">If user </w:t>
+            </w:r>
+            <w:r>
+              <w:rPr>
+                <w:rFonts w:ascii="Times New Roman" w:hAnsi="Times New Roman"/>
+                <w:szCs w:val="24"/>
+              </w:rPr>
+              <w:t>roles and permission</w:t>
+            </w:r>
+            <w:r>
+              <w:rPr>
+                <w:rFonts w:ascii="Times New Roman" w:hAnsi="Times New Roman"/>
+                <w:szCs w:val="24"/>
+              </w:rPr>
+              <w:t xml:space="preserve"> are already in the system</w:t>
+            </w:r>
+            <w:r>
+              <w:rPr>
+                <w:rFonts w:ascii="Times New Roman" w:hAnsi="Times New Roman"/>
+                <w:szCs w:val="24"/>
+              </w:rPr>
+              <w:t>, the system</w:t>
+            </w:r>
+            <w:r>
+              <w:rPr>
+                <w:rFonts w:ascii="Times New Roman" w:hAnsi="Times New Roman"/>
+                <w:szCs w:val="24"/>
+              </w:rPr>
+              <w:t xml:space="preserve"> prompts “This User Role and Permission</w:t>
+            </w:r>
+            <w:r>
+              <w:rPr>
+                <w:rFonts w:ascii="Times New Roman" w:hAnsi="Times New Roman"/>
+                <w:szCs w:val="24"/>
+              </w:rPr>
+              <w:t xml:space="preserve"> already in the system</w:t>
             </w:r>
             <w:r>
               <w:rPr>
@@ -1779,21 +1940,21 @@
                 <w:rFonts w:ascii="Times New Roman" w:hAnsi="Times New Roman"/>
                 <w:szCs w:val="24"/>
               </w:rPr>
-              <w:t xml:space="preserve"> and then goes back or returns to step </w:t>
-            </w:r>
-            <w:r>
-              <w:rPr>
-                <w:rFonts w:ascii="Times New Roman" w:hAnsi="Times New Roman"/>
-                <w:szCs w:val="24"/>
-              </w:rPr>
-              <w:t>3</w:t>
-            </w:r>
-            <w:r>
-              <w:rPr>
-                <w:rFonts w:ascii="Times New Roman" w:hAnsi="Times New Roman"/>
-                <w:szCs w:val="24"/>
-              </w:rPr>
-              <w:t xml:space="preserve"> of basic course of Action to enter again.</w:t>
+              <w:t xml:space="preserve"> and blocks the insertion and return to </w:t>
+            </w:r>
+            <w:r>
+              <w:rPr>
+                <w:rFonts w:ascii="Times New Roman" w:hAnsi="Times New Roman"/>
+                <w:szCs w:val="24"/>
+              </w:rPr>
+              <w:t>step 3</w:t>
+            </w:r>
+            <w:r>
+              <w:rPr>
+                <w:rFonts w:ascii="Times New Roman" w:hAnsi="Times New Roman"/>
+                <w:szCs w:val="24"/>
+              </w:rPr>
+              <w:t>.</w:t>
             </w:r>
           </w:p>
         </w:tc>
@@ -2054,7 +2215,7 @@
                 <w:rFonts w:ascii="Times New Roman" w:hAnsi="Times New Roman"/>
                 <w:szCs w:val="24"/>
               </w:rPr>
-              <w:t>Staff, Manager, Customer</w:t>
+              <w:t>Customer</w:t>
             </w:r>
           </w:p>
         </w:tc>
@@ -2109,7 +2270,7 @@
                 <w:color w:val="000000"/>
                 <w:szCs w:val="24"/>
               </w:rPr>
-              <w:t>This use case describes how Staffs to login</w:t>
+              <w:t xml:space="preserve">This use case describes how </w:t>
             </w:r>
             <w:r>
               <w:rPr>
@@ -2117,7 +2278,7 @@
                 <w:color w:val="000000"/>
                 <w:szCs w:val="24"/>
               </w:rPr>
-              <w:t xml:space="preserve"> into the </w:t>
+              <w:t>to create customer accounts</w:t>
             </w:r>
             <w:r>
               <w:rPr>
@@ -2125,15 +2286,7 @@
                 <w:color w:val="000000"/>
                 <w:szCs w:val="24"/>
               </w:rPr>
-              <w:t>Lion Car Rental</w:t>
-            </w:r>
-            <w:r>
-              <w:rPr>
-                <w:rFonts w:ascii="Times New Roman" w:hAnsi="Times New Roman"/>
-                <w:color w:val="000000"/>
-                <w:szCs w:val="24"/>
-              </w:rPr>
-              <w:t xml:space="preserve"> System. </w:t>
+              <w:t xml:space="preserve">. </w:t>
             </w:r>
           </w:p>
         </w:tc>
@@ -2242,7 +2395,23 @@
                 <w:color w:val="000000"/>
                 <w:szCs w:val="24"/>
               </w:rPr>
-              <w:t>If the use case was successful, the actor is now logged into the system. If not, the system state is unchanged.</w:t>
+              <w:t xml:space="preserve">If the use case was successful, the </w:t>
+            </w:r>
+            <w:r>
+              <w:rPr>
+                <w:rFonts w:ascii="Times New Roman" w:hAnsi="Times New Roman"/>
+                <w:color w:val="000000"/>
+                <w:szCs w:val="24"/>
+              </w:rPr>
+              <w:t>actor was successfully added to the system database</w:t>
+            </w:r>
+            <w:r>
+              <w:rPr>
+                <w:rFonts w:ascii="Times New Roman" w:hAnsi="Times New Roman"/>
+                <w:color w:val="000000"/>
+                <w:szCs w:val="24"/>
+              </w:rPr>
+              <w:t xml:space="preserve"> and redirected to the login page.</w:t>
             </w:r>
           </w:p>
         </w:tc>
@@ -2369,47 +2538,57 @@
           </w:tcPr>
           <w:p>
             <w:pPr>
-              <w:pStyle w:val="ListParagraph"/>
-              <w:numPr>
-                <w:ilvl w:val="0"/>
-                <w:numId w:val="1"/>
-              </w:numPr>
-              <w:tabs>
-                <w:tab w:val="left" w:pos="1976"/>
-              </w:tabs>
-              <w:spacing w:after="0" w:line="360" w:lineRule="auto"/>
-              <w:ind w:left="242" w:hanging="242"/>
-              <w:rPr>
-                <w:rFonts w:ascii="Times New Roman" w:hAnsi="Times New Roman"/>
-                <w:szCs w:val="24"/>
-              </w:rPr>
-            </w:pPr>
-            <w:r>
-              <w:rPr>
-                <w:rFonts w:ascii="Times New Roman" w:hAnsi="Times New Roman"/>
-                <w:szCs w:val="24"/>
-              </w:rPr>
-              <w:t>The Actor is on the home</w:t>
-            </w:r>
-            <w:r>
-              <w:rPr>
-                <w:rFonts w:ascii="Times New Roman" w:hAnsi="Times New Roman"/>
-                <w:szCs w:val="24"/>
-              </w:rPr>
-              <w:t xml:space="preserve"> page to login to the system.</w:t>
-            </w:r>
-          </w:p>
-          <w:p>
-            <w:pPr>
-              <w:tabs>
-                <w:tab w:val="left" w:pos="1976"/>
-              </w:tabs>
-              <w:spacing w:line="360" w:lineRule="auto"/>
-              <w:rPr>
-                <w:rFonts w:ascii="Times New Roman" w:hAnsi="Times New Roman"/>
-                <w:szCs w:val="24"/>
-              </w:rPr>
-            </w:pPr>
+              <w:tabs>
+                <w:tab w:val="left" w:pos="1976"/>
+              </w:tabs>
+              <w:spacing w:line="360" w:lineRule="auto"/>
+              <w:rPr>
+                <w:rFonts w:ascii="Times New Roman" w:hAnsi="Times New Roman"/>
+                <w:szCs w:val="24"/>
+              </w:rPr>
+            </w:pPr>
+            <w:r>
+              <w:rPr>
+                <w:rFonts w:ascii="Times New Roman" w:hAnsi="Times New Roman"/>
+                <w:szCs w:val="24"/>
+              </w:rPr>
+              <w:t xml:space="preserve">1. </w:t>
+            </w:r>
+            <w:r>
+              <w:rPr>
+                <w:rFonts w:ascii="Times New Roman" w:hAnsi="Times New Roman"/>
+                <w:szCs w:val="24"/>
+              </w:rPr>
+              <w:t xml:space="preserve">The Actor is on the </w:t>
+            </w:r>
+            <w:r>
+              <w:rPr>
+                <w:rFonts w:ascii="Times New Roman" w:hAnsi="Times New Roman"/>
+                <w:szCs w:val="24"/>
+              </w:rPr>
+              <w:t>Registration</w:t>
+            </w:r>
+            <w:r>
+              <w:rPr>
+                <w:rFonts w:ascii="Times New Roman" w:hAnsi="Times New Roman"/>
+                <w:szCs w:val="24"/>
+              </w:rPr>
+              <w:t xml:space="preserve"> page to </w:t>
+            </w:r>
+            <w:r>
+              <w:rPr>
+                <w:rFonts w:ascii="Times New Roman" w:hAnsi="Times New Roman"/>
+                <w:szCs w:val="24"/>
+              </w:rPr>
+              <w:t>create an account</w:t>
+            </w:r>
+            <w:r>
+              <w:rPr>
+                <w:rFonts w:ascii="Times New Roman" w:hAnsi="Times New Roman"/>
+                <w:szCs w:val="24"/>
+              </w:rPr>
+              <w:t>.</w:t>
+            </w:r>
           </w:p>
           <w:p>
             <w:pPr>
@@ -2428,28 +2607,41 @@
                 <w:rFonts w:ascii="Times New Roman" w:hAnsi="Times New Roman"/>
                 <w:szCs w:val="24"/>
               </w:rPr>
-              <w:t>3. The Actor enters username and password, c</w:t>
-            </w:r>
-            <w:r>
-              <w:rPr>
-                <w:rFonts w:ascii="Times New Roman" w:hAnsi="Times New Roman"/>
-                <w:szCs w:val="24"/>
-              </w:rPr>
-              <w:t>lick on</w:t>
-            </w:r>
-            <w:r>
-              <w:rPr>
-                <w:rFonts w:ascii="Times New Roman" w:hAnsi="Times New Roman"/>
-                <w:szCs w:val="24"/>
-              </w:rPr>
-              <w:t xml:space="preserve"> a</w:t>
-            </w:r>
-            <w:r>
-              <w:rPr>
-                <w:rFonts w:ascii="Times New Roman" w:hAnsi="Times New Roman"/>
-                <w:szCs w:val="24"/>
-              </w:rPr>
-              <w:t xml:space="preserve"> Login Button.</w:t>
+              <w:t xml:space="preserve">3. The Actor enters </w:t>
+            </w:r>
+            <w:r>
+              <w:rPr>
+                <w:rFonts w:ascii="Times New Roman" w:hAnsi="Times New Roman"/>
+                <w:szCs w:val="24"/>
+              </w:rPr>
+              <w:t xml:space="preserve">appropriate details </w:t>
+            </w:r>
+          </w:p>
+          <w:p>
+            <w:pPr>
+              <w:tabs>
+                <w:tab w:val="left" w:pos="1976"/>
+              </w:tabs>
+              <w:spacing w:line="360" w:lineRule="auto"/>
+              <w:ind w:left="242" w:hanging="270"/>
+              <w:rPr>
+                <w:rFonts w:ascii="Times New Roman" w:hAnsi="Times New Roman"/>
+                <w:szCs w:val="24"/>
+              </w:rPr>
+            </w:pPr>
+            <w:r>
+              <w:rPr>
+                <w:rFonts w:ascii="Times New Roman" w:hAnsi="Times New Roman"/>
+                <w:szCs w:val="24"/>
+              </w:rPr>
+              <w:t>4. Clicks the Register button</w:t>
+            </w:r>
+            <w:r>
+              <w:rPr>
+                <w:rFonts w:ascii="Times New Roman" w:hAnsi="Times New Roman"/>
+                <w:szCs w:val="24"/>
+              </w:rPr>
+              <w:t>.</w:t>
             </w:r>
           </w:p>
         </w:tc>
@@ -2462,21 +2654,22 @@
           </w:tcPr>
           <w:p>
             <w:pPr>
-              <w:pStyle w:val="ListParagraph"/>
-              <w:numPr>
-                <w:ilvl w:val="0"/>
-                <w:numId w:val="1"/>
-              </w:numPr>
-              <w:tabs>
-                <w:tab w:val="left" w:pos="1976"/>
-              </w:tabs>
-              <w:spacing w:after="0" w:line="360" w:lineRule="auto"/>
-              <w:ind w:left="252" w:hanging="252"/>
-              <w:rPr>
-                <w:rFonts w:ascii="Times New Roman" w:hAnsi="Times New Roman"/>
-                <w:szCs w:val="24"/>
-              </w:rPr>
-            </w:pPr>
+              <w:tabs>
+                <w:tab w:val="left" w:pos="1976"/>
+              </w:tabs>
+              <w:spacing w:line="360" w:lineRule="auto"/>
+              <w:rPr>
+                <w:rFonts w:ascii="Times New Roman" w:hAnsi="Times New Roman"/>
+                <w:szCs w:val="24"/>
+              </w:rPr>
+            </w:pPr>
+            <w:r>
+              <w:rPr>
+                <w:rFonts w:ascii="Times New Roman" w:hAnsi="Times New Roman"/>
+                <w:szCs w:val="24"/>
+              </w:rPr>
+              <w:t xml:space="preserve">2. </w:t>
+            </w:r>
             <w:r>
               <w:rPr>
                 <w:rFonts w:ascii="Times New Roman" w:hAnsi="Times New Roman"/>
@@ -2489,103 +2682,165 @@
                 <w:rFonts w:ascii="Times New Roman" w:hAnsi="Times New Roman"/>
                 <w:szCs w:val="24"/>
               </w:rPr>
-              <w:t>Actor</w:t>
-            </w:r>
-            <w:r>
-              <w:rPr>
-                <w:rFonts w:ascii="Times New Roman" w:hAnsi="Times New Roman"/>
-                <w:szCs w:val="24"/>
-              </w:rPr>
-              <w:t xml:space="preserve"> to enter</w:t>
-            </w:r>
-            <w:r>
-              <w:rPr>
-                <w:rFonts w:ascii="Times New Roman" w:hAnsi="Times New Roman"/>
-                <w:szCs w:val="24"/>
-              </w:rPr>
-              <w:t xml:space="preserve"> </w:t>
-            </w:r>
-            <w:r>
-              <w:rPr>
-                <w:rFonts w:ascii="Times New Roman" w:hAnsi="Times New Roman"/>
-                <w:szCs w:val="24"/>
-              </w:rPr>
-              <w:t>Username, Password.</w:t>
-            </w:r>
-          </w:p>
-          <w:p>
-            <w:pPr>
-              <w:pStyle w:val="ListParagraph"/>
-              <w:numPr>
-                <w:ilvl w:val="0"/>
-                <w:numId w:val="2"/>
-              </w:numPr>
-              <w:tabs>
-                <w:tab w:val="left" w:pos="1976"/>
-              </w:tabs>
-              <w:spacing w:after="0" w:line="360" w:lineRule="auto"/>
-              <w:ind w:left="252" w:hanging="252"/>
-              <w:rPr>
-                <w:rFonts w:ascii="Times New Roman" w:hAnsi="Times New Roman"/>
-                <w:szCs w:val="24"/>
-              </w:rPr>
-            </w:pPr>
-            <w:r>
-              <w:rPr>
-                <w:rFonts w:ascii="Times New Roman" w:hAnsi="Times New Roman"/>
-                <w:szCs w:val="24"/>
-              </w:rPr>
-              <w:t>The system verifies that all the filled have been filled out and valid.</w:t>
-            </w:r>
-          </w:p>
-          <w:p>
-            <w:pPr>
-              <w:pStyle w:val="ListParagraph"/>
-              <w:numPr>
-                <w:ilvl w:val="0"/>
-                <w:numId w:val="2"/>
-              </w:numPr>
-              <w:tabs>
-                <w:tab w:val="left" w:pos="1976"/>
-              </w:tabs>
-              <w:spacing w:after="0" w:line="360" w:lineRule="auto"/>
-              <w:ind w:left="252" w:hanging="252"/>
-              <w:rPr>
-                <w:rFonts w:ascii="Times New Roman" w:hAnsi="Times New Roman"/>
-                <w:szCs w:val="24"/>
-              </w:rPr>
-            </w:pPr>
-            <w:r>
-              <w:rPr>
-                <w:rFonts w:ascii="Times New Roman" w:hAnsi="Times New Roman"/>
-                <w:szCs w:val="24"/>
-              </w:rPr>
-              <w:t>The system successfully logged in the system.</w:t>
-            </w:r>
-          </w:p>
-          <w:p>
-            <w:pPr>
-              <w:pStyle w:val="ListParagraph"/>
-              <w:numPr>
-                <w:ilvl w:val="0"/>
-                <w:numId w:val="2"/>
-              </w:numPr>
-              <w:tabs>
-                <w:tab w:val="left" w:pos="1976"/>
-              </w:tabs>
-              <w:spacing w:after="0" w:line="360" w:lineRule="auto"/>
-              <w:ind w:left="252" w:hanging="252"/>
-              <w:rPr>
-                <w:rFonts w:ascii="Times New Roman" w:hAnsi="Times New Roman"/>
-                <w:szCs w:val="24"/>
-              </w:rPr>
-            </w:pPr>
-            <w:r>
-              <w:rPr>
-                <w:rFonts w:ascii="Times New Roman" w:hAnsi="Times New Roman"/>
-                <w:szCs w:val="24"/>
-              </w:rPr>
-              <w:t>Use case Exit</w:t>
+              <w:t>Customer Registration form</w:t>
+            </w:r>
+            <w:r>
+              <w:rPr>
+                <w:rFonts w:ascii="Times New Roman" w:hAnsi="Times New Roman"/>
+                <w:szCs w:val="24"/>
+              </w:rPr>
+              <w:t>.</w:t>
+            </w:r>
+          </w:p>
+          <w:p>
+            <w:pPr>
+              <w:tabs>
+                <w:tab w:val="left" w:pos="1976"/>
+              </w:tabs>
+              <w:spacing w:line="360" w:lineRule="auto"/>
+              <w:rPr>
+                <w:rFonts w:ascii="Times New Roman" w:hAnsi="Times New Roman"/>
+                <w:szCs w:val="24"/>
+              </w:rPr>
+            </w:pPr>
+            <w:r>
+              <w:rPr>
+                <w:rFonts w:ascii="Times New Roman" w:hAnsi="Times New Roman"/>
+                <w:szCs w:val="24"/>
+              </w:rPr>
+              <w:t xml:space="preserve">5. </w:t>
+            </w:r>
+            <w:r>
+              <w:rPr>
+                <w:rFonts w:ascii="Times New Roman" w:hAnsi="Times New Roman"/>
+                <w:szCs w:val="24"/>
+              </w:rPr>
+              <w:t xml:space="preserve">The system verifies that all </w:t>
+            </w:r>
+            <w:r>
+              <w:rPr>
+                <w:rFonts w:ascii="Times New Roman" w:hAnsi="Times New Roman"/>
+                <w:szCs w:val="24"/>
+              </w:rPr>
+              <w:t xml:space="preserve">recommended </w:t>
+            </w:r>
+            <w:r>
+              <w:rPr>
+                <w:rFonts w:ascii="Times New Roman" w:hAnsi="Times New Roman"/>
+                <w:szCs w:val="24"/>
+              </w:rPr>
+              <w:t>fi</w:t>
+            </w:r>
+            <w:r>
+              <w:rPr>
+                <w:rFonts w:ascii="Times New Roman" w:hAnsi="Times New Roman"/>
+                <w:szCs w:val="24"/>
+              </w:rPr>
+              <w:t>el</w:t>
+            </w:r>
+            <w:r>
+              <w:rPr>
+                <w:rFonts w:ascii="Times New Roman" w:hAnsi="Times New Roman"/>
+                <w:szCs w:val="24"/>
+              </w:rPr>
+              <w:t>d</w:t>
+            </w:r>
+            <w:r>
+              <w:rPr>
+                <w:rFonts w:ascii="Times New Roman" w:hAnsi="Times New Roman"/>
+                <w:szCs w:val="24"/>
+              </w:rPr>
+              <w:t>s</w:t>
+            </w:r>
+            <w:r>
+              <w:rPr>
+                <w:rFonts w:ascii="Times New Roman" w:hAnsi="Times New Roman"/>
+                <w:szCs w:val="24"/>
+              </w:rPr>
+              <w:t xml:space="preserve"> have been filled out and valid.</w:t>
+            </w:r>
+          </w:p>
+          <w:p>
+            <w:pPr>
+              <w:tabs>
+                <w:tab w:val="left" w:pos="1976"/>
+              </w:tabs>
+              <w:spacing w:line="360" w:lineRule="auto"/>
+              <w:rPr>
+                <w:rFonts w:ascii="Times New Roman" w:hAnsi="Times New Roman"/>
+                <w:szCs w:val="24"/>
+              </w:rPr>
+            </w:pPr>
+            <w:r>
+              <w:rPr>
+                <w:rFonts w:ascii="Times New Roman" w:hAnsi="Times New Roman"/>
+                <w:szCs w:val="24"/>
+              </w:rPr>
+              <w:t xml:space="preserve">6. </w:t>
+            </w:r>
+            <w:r>
+              <w:rPr>
+                <w:rFonts w:ascii="Times New Roman" w:hAnsi="Times New Roman"/>
+                <w:szCs w:val="24"/>
+              </w:rPr>
+              <w:t>The system</w:t>
+            </w:r>
+            <w:r>
+              <w:rPr>
+                <w:rFonts w:ascii="Times New Roman" w:hAnsi="Times New Roman"/>
+                <w:szCs w:val="24"/>
+              </w:rPr>
+              <w:t xml:space="preserve"> checks the entered details are already in the system database.</w:t>
+            </w:r>
+          </w:p>
+          <w:p>
+            <w:pPr>
+              <w:tabs>
+                <w:tab w:val="left" w:pos="1976"/>
+              </w:tabs>
+              <w:spacing w:line="360" w:lineRule="auto"/>
+              <w:rPr>
+                <w:rFonts w:ascii="Times New Roman" w:hAnsi="Times New Roman"/>
+                <w:szCs w:val="24"/>
+              </w:rPr>
+            </w:pPr>
+            <w:r>
+              <w:rPr>
+                <w:rFonts w:ascii="Times New Roman" w:hAnsi="Times New Roman"/>
+                <w:szCs w:val="24"/>
+              </w:rPr>
+              <w:t xml:space="preserve">7. </w:t>
+            </w:r>
+            <w:r>
+              <w:rPr>
+                <w:rFonts w:ascii="Times New Roman" w:hAnsi="Times New Roman"/>
+                <w:szCs w:val="24"/>
+              </w:rPr>
+              <w:t>The system promotes “You're successfully registered”</w:t>
+            </w:r>
+            <w:r>
+              <w:rPr>
+                <w:rFonts w:ascii="Times New Roman" w:hAnsi="Times New Roman"/>
+                <w:szCs w:val="24"/>
+              </w:rPr>
+              <w:br/>
+              <w:t xml:space="preserve">8. </w:t>
+            </w:r>
+            <w:proofErr w:type="gramStart"/>
+            <w:r>
+              <w:rPr>
+                <w:rFonts w:ascii="Times New Roman" w:hAnsi="Times New Roman"/>
+                <w:szCs w:val="24"/>
+              </w:rPr>
+              <w:t>The</w:t>
+            </w:r>
+            <w:proofErr w:type="gramEnd"/>
+            <w:r>
+              <w:rPr>
+                <w:rFonts w:ascii="Times New Roman" w:hAnsi="Times New Roman"/>
+                <w:szCs w:val="24"/>
+              </w:rPr>
+              <w:t xml:space="preserve"> system redirects to the My Login page to log in.</w:t>
             </w:r>
           </w:p>
         </w:tc>
@@ -2641,70 +2896,97 @@
                 <w:rFonts w:ascii="Times New Roman" w:hAnsi="Times New Roman"/>
                 <w:szCs w:val="24"/>
               </w:rPr>
-              <w:t>4</w:t>
-            </w:r>
-            <w:r>
-              <w:rPr>
-                <w:rFonts w:ascii="Times New Roman" w:hAnsi="Times New Roman"/>
-                <w:szCs w:val="24"/>
-              </w:rPr>
-              <w:t xml:space="preserve">.1 If all fields are not filled out and not matched to the username and password the system notifies </w:t>
-            </w:r>
-            <w:r>
-              <w:rPr>
-                <w:rFonts w:ascii="Times New Roman" w:hAnsi="Times New Roman"/>
-                <w:szCs w:val="24"/>
-              </w:rPr>
-              <w:t xml:space="preserve">the actor </w:t>
-            </w:r>
-            <w:r>
-              <w:rPr>
-                <w:rFonts w:ascii="Times New Roman" w:hAnsi="Times New Roman"/>
-                <w:szCs w:val="24"/>
-              </w:rPr>
-              <w:t xml:space="preserve">a message </w:t>
-            </w:r>
-            <w:r>
-              <w:rPr>
-                <w:rFonts w:ascii="Times New Roman" w:hAnsi="Times New Roman"/>
-                <w:szCs w:val="24"/>
-              </w:rPr>
-              <w:t>“Invalid</w:t>
-            </w:r>
-            <w:r>
-              <w:rPr>
-                <w:rFonts w:ascii="Times New Roman" w:hAnsi="Times New Roman"/>
-                <w:szCs w:val="24"/>
-              </w:rPr>
-              <w:t xml:space="preserve"> Username or Password</w:t>
-            </w:r>
-            <w:r>
-              <w:rPr>
-                <w:rFonts w:ascii="Times New Roman" w:hAnsi="Times New Roman"/>
-                <w:szCs w:val="24"/>
-              </w:rPr>
-              <w:t>”</w:t>
-            </w:r>
-            <w:r>
-              <w:rPr>
-                <w:rFonts w:ascii="Times New Roman" w:hAnsi="Times New Roman"/>
-                <w:szCs w:val="24"/>
-              </w:rPr>
-              <w:t xml:space="preserve"> and then goes back or returns to step </w:t>
-            </w:r>
-            <w:r>
-              <w:rPr>
-                <w:rFonts w:ascii="Times New Roman" w:hAnsi="Times New Roman"/>
-                <w:szCs w:val="24"/>
-              </w:rPr>
-              <w:t>3</w:t>
-            </w:r>
-            <w:r>
-              <w:rPr>
-                <w:rFonts w:ascii="Times New Roman" w:hAnsi="Times New Roman"/>
-                <w:szCs w:val="24"/>
-              </w:rPr>
-              <w:t xml:space="preserve"> of basic course of Action to enter again.</w:t>
+              <w:t xml:space="preserve">5.1 </w:t>
+            </w:r>
+            <w:r>
+              <w:rPr>
+                <w:rFonts w:ascii="Times New Roman" w:hAnsi="Times New Roman"/>
+                <w:szCs w:val="24"/>
+              </w:rPr>
+              <w:t xml:space="preserve">If </w:t>
+            </w:r>
+            <w:r>
+              <w:rPr>
+                <w:rFonts w:ascii="Times New Roman" w:hAnsi="Times New Roman"/>
+                <w:szCs w:val="24"/>
+              </w:rPr>
+              <w:t>the system detects recommended fields are not filled system prompts “This field is mandatory” and returns to step 3.</w:t>
+            </w:r>
+          </w:p>
+          <w:p>
+            <w:pPr>
+              <w:tabs>
+                <w:tab w:val="left" w:pos="1976"/>
+              </w:tabs>
+              <w:spacing w:line="360" w:lineRule="auto"/>
+              <w:ind w:left="72"/>
+              <w:rPr>
+                <w:rFonts w:ascii="Times New Roman" w:hAnsi="Times New Roman"/>
+                <w:szCs w:val="24"/>
+              </w:rPr>
+            </w:pPr>
+            <w:r>
+              <w:rPr>
+                <w:rFonts w:ascii="Times New Roman" w:hAnsi="Times New Roman"/>
+                <w:szCs w:val="24"/>
+              </w:rPr>
+              <w:t xml:space="preserve">6.1 </w:t>
+            </w:r>
+            <w:r>
+              <w:rPr>
+                <w:rFonts w:ascii="Times New Roman" w:hAnsi="Times New Roman"/>
+                <w:szCs w:val="24"/>
+              </w:rPr>
+              <w:t xml:space="preserve">If </w:t>
+            </w:r>
+            <w:r>
+              <w:rPr>
+                <w:rFonts w:ascii="Times New Roman" w:hAnsi="Times New Roman"/>
+                <w:szCs w:val="24"/>
+              </w:rPr>
+              <w:t xml:space="preserve">the system detects </w:t>
+            </w:r>
+            <w:r>
+              <w:rPr>
+                <w:rFonts w:ascii="Times New Roman" w:hAnsi="Times New Roman"/>
+                <w:szCs w:val="24"/>
+              </w:rPr>
+              <w:t>the registration data already in the database</w:t>
+            </w:r>
+            <w:r>
+              <w:rPr>
+                <w:rFonts w:ascii="Times New Roman" w:hAnsi="Times New Roman"/>
+                <w:szCs w:val="24"/>
+              </w:rPr>
+              <w:t xml:space="preserve"> system prompts “</w:t>
+            </w:r>
+            <w:r>
+              <w:rPr>
+                <w:rFonts w:ascii="Times New Roman" w:hAnsi="Times New Roman"/>
+                <w:szCs w:val="24"/>
+              </w:rPr>
+              <w:t>You’re already a customer please log in</w:t>
+            </w:r>
+            <w:r>
+              <w:rPr>
+                <w:rFonts w:ascii="Times New Roman" w:hAnsi="Times New Roman"/>
+                <w:szCs w:val="24"/>
+              </w:rPr>
+              <w:t xml:space="preserve">” and returns </w:t>
+            </w:r>
+            <w:r>
+              <w:rPr>
+                <w:rFonts w:ascii="Times New Roman" w:hAnsi="Times New Roman"/>
+                <w:szCs w:val="24"/>
+              </w:rPr>
+              <w:t>to the login page</w:t>
+            </w:r>
+            <w:r>
+              <w:rPr>
+                <w:rFonts w:ascii="Times New Roman" w:hAnsi="Times New Roman"/>
+                <w:szCs w:val="24"/>
+              </w:rPr>
+              <w:t>.</w:t>
             </w:r>
           </w:p>
         </w:tc>
@@ -2856,7 +3138,7 @@
                 <w:rFonts w:ascii="Times New Roman" w:hAnsi="Times New Roman"/>
                 <w:szCs w:val="24"/>
               </w:rPr>
-              <w:t>Assign Roles with Permission</w:t>
+              <w:t>Login and Logout</w:t>
             </w:r>
           </w:p>
         </w:tc>
@@ -2964,7 +3246,7 @@
                 <w:rFonts w:ascii="Times New Roman" w:hAnsi="Times New Roman"/>
                 <w:szCs w:val="24"/>
               </w:rPr>
-              <w:t>Staff, Manager, Customer</w:t>
+              <w:t>Admin, Shop Manager, Inventory Manager, Delivery Manager, Technician, Customer</w:t>
             </w:r>
           </w:p>
         </w:tc>
@@ -3019,7 +3301,7 @@
                 <w:color w:val="000000"/>
                 <w:szCs w:val="24"/>
               </w:rPr>
-              <w:t>This use case describes how Staffs to login</w:t>
+              <w:t xml:space="preserve">This use case describes how </w:t>
             </w:r>
             <w:r>
               <w:rPr>
@@ -3027,6 +3309,38 @@
                 <w:color w:val="000000"/>
                 <w:szCs w:val="24"/>
               </w:rPr>
+              <w:t xml:space="preserve">Shop </w:t>
+            </w:r>
+            <w:r>
+              <w:rPr>
+                <w:rFonts w:ascii="Times New Roman" w:hAnsi="Times New Roman"/>
+                <w:color w:val="000000"/>
+                <w:szCs w:val="24"/>
+              </w:rPr>
+              <w:t>Staff</w:t>
+            </w:r>
+            <w:r>
+              <w:rPr>
+                <w:rFonts w:ascii="Times New Roman" w:hAnsi="Times New Roman"/>
+                <w:color w:val="000000"/>
+                <w:szCs w:val="24"/>
+              </w:rPr>
+              <w:t xml:space="preserve"> and Customer</w:t>
+            </w:r>
+            <w:r>
+              <w:rPr>
+                <w:rFonts w:ascii="Times New Roman" w:hAnsi="Times New Roman"/>
+                <w:color w:val="000000"/>
+                <w:szCs w:val="24"/>
+              </w:rPr>
+              <w:t xml:space="preserve"> to login</w:t>
+            </w:r>
+            <w:r>
+              <w:rPr>
+                <w:rFonts w:ascii="Times New Roman" w:hAnsi="Times New Roman"/>
+                <w:color w:val="000000"/>
+                <w:szCs w:val="24"/>
+              </w:rPr>
               <w:t xml:space="preserve"> into the </w:t>
             </w:r>
             <w:r>
@@ -3035,7 +3349,7 @@
                 <w:color w:val="000000"/>
                 <w:szCs w:val="24"/>
               </w:rPr>
-              <w:t>Lion Car Rental</w:t>
+              <w:t>System</w:t>
             </w:r>
             <w:r>
               <w:rPr>
@@ -3043,7 +3357,7 @@
                 <w:color w:val="000000"/>
                 <w:szCs w:val="24"/>
               </w:rPr>
-              <w:t xml:space="preserve"> System. </w:t>
+              <w:t xml:space="preserve">. </w:t>
             </w:r>
           </w:p>
         </w:tc>
@@ -3097,7 +3411,7 @@
                 <w:rFonts w:ascii="Times New Roman" w:hAnsi="Times New Roman"/>
                 <w:szCs w:val="24"/>
               </w:rPr>
-              <w:t>None</w:t>
+              <w:t>All actors are properly registered to the system.</w:t>
             </w:r>
           </w:p>
         </w:tc>
@@ -3279,34 +3593,21 @@
           </w:tcPr>
           <w:p>
             <w:pPr>
-              <w:pStyle w:val="ListParagraph"/>
-              <w:numPr>
-                <w:ilvl w:val="0"/>
-                <w:numId w:val="1"/>
-              </w:numPr>
-              <w:tabs>
-                <w:tab w:val="left" w:pos="1976"/>
-              </w:tabs>
-              <w:spacing w:after="0" w:line="360" w:lineRule="auto"/>
-              <w:ind w:left="242" w:hanging="242"/>
-              <w:rPr>
-                <w:rFonts w:ascii="Times New Roman" w:hAnsi="Times New Roman"/>
-                <w:szCs w:val="24"/>
-              </w:rPr>
-            </w:pPr>
-            <w:r>
-              <w:rPr>
-                <w:rFonts w:ascii="Times New Roman" w:hAnsi="Times New Roman"/>
-                <w:szCs w:val="24"/>
-              </w:rPr>
-              <w:t>The Actor is on the home</w:t>
-            </w:r>
-            <w:r>
-              <w:rPr>
-                <w:rFonts w:ascii="Times New Roman" w:hAnsi="Times New Roman"/>
-                <w:szCs w:val="24"/>
-              </w:rPr>
-              <w:t xml:space="preserve"> page to login to the system.</w:t>
+              <w:tabs>
+                <w:tab w:val="left" w:pos="1976"/>
+              </w:tabs>
+              <w:spacing w:line="360" w:lineRule="auto"/>
+              <w:rPr>
+                <w:rFonts w:ascii="Times New Roman" w:hAnsi="Times New Roman"/>
+                <w:szCs w:val="24"/>
+              </w:rPr>
+            </w:pPr>
+            <w:r>
+              <w:rPr>
+                <w:rFonts w:ascii="Times New Roman" w:hAnsi="Times New Roman"/>
+                <w:szCs w:val="24"/>
+              </w:rPr>
+              <w:t>The Actor is on the home page to login to the system.</w:t>
             </w:r>
           </w:p>
           <w:p>
@@ -3338,7 +3639,23 @@
                 <w:rFonts w:ascii="Times New Roman" w:hAnsi="Times New Roman"/>
                 <w:szCs w:val="24"/>
               </w:rPr>
-              <w:t>3. The Actor enters username and password, c</w:t>
+              <w:t xml:space="preserve">The Actor enters username </w:t>
+            </w:r>
+            <w:proofErr w:type="spellStart"/>
+            <w:r>
+              <w:rPr>
+                <w:rFonts w:ascii="Times New Roman" w:hAnsi="Times New Roman"/>
+                <w:szCs w:val="24"/>
+              </w:rPr>
+              <w:t>andpassword</w:t>
+            </w:r>
+            <w:proofErr w:type="spellEnd"/>
+            <w:r>
+              <w:rPr>
+                <w:rFonts w:ascii="Times New Roman" w:hAnsi="Times New Roman"/>
+                <w:szCs w:val="24"/>
+              </w:rPr>
+              <w:t>, c</w:t>
             </w:r>
             <w:r>
               <w:rPr>
@@ -3375,7 +3692,7 @@
               <w:pStyle w:val="ListParagraph"/>
               <w:numPr>
                 <w:ilvl w:val="0"/>
-                <w:numId w:val="1"/>
+                <w:numId w:val="4"/>
               </w:numPr>
               <w:tabs>
                 <w:tab w:val="left" w:pos="1976"/>
@@ -4200,7 +4517,7 @@
               <w:pStyle w:val="ListParagraph"/>
               <w:numPr>
                 <w:ilvl w:val="0"/>
-                <w:numId w:val="1"/>
+                <w:numId w:val="4"/>
               </w:numPr>
               <w:tabs>
                 <w:tab w:val="left" w:pos="1976"/>
@@ -4293,7 +4610,7 @@
               <w:pStyle w:val="ListParagraph"/>
               <w:numPr>
                 <w:ilvl w:val="0"/>
-                <w:numId w:val="1"/>
+                <w:numId w:val="4"/>
               </w:numPr>
               <w:tabs>
                 <w:tab w:val="left" w:pos="1976"/>
@@ -5111,7 +5428,7 @@
               <w:pStyle w:val="ListParagraph"/>
               <w:numPr>
                 <w:ilvl w:val="0"/>
-                <w:numId w:val="1"/>
+                <w:numId w:val="4"/>
               </w:numPr>
               <w:tabs>
                 <w:tab w:val="left" w:pos="1976"/>
@@ -5204,7 +5521,7 @@
               <w:pStyle w:val="ListParagraph"/>
               <w:numPr>
                 <w:ilvl w:val="0"/>
-                <w:numId w:val="1"/>
+                <w:numId w:val="4"/>
               </w:numPr>
               <w:tabs>
                 <w:tab w:val="left" w:pos="1976"/>
@@ -6019,7 +6336,7 @@
               <w:pStyle w:val="ListParagraph"/>
               <w:numPr>
                 <w:ilvl w:val="0"/>
-                <w:numId w:val="1"/>
+                <w:numId w:val="4"/>
               </w:numPr>
               <w:tabs>
                 <w:tab w:val="left" w:pos="1976"/>
@@ -6112,7 +6429,7 @@
               <w:pStyle w:val="ListParagraph"/>
               <w:numPr>
                 <w:ilvl w:val="0"/>
-                <w:numId w:val="1"/>
+                <w:numId w:val="4"/>
               </w:numPr>
               <w:tabs>
                 <w:tab w:val="left" w:pos="1976"/>
@@ -6928,7 +7245,7 @@
               <w:pStyle w:val="ListParagraph"/>
               <w:numPr>
                 <w:ilvl w:val="0"/>
-                <w:numId w:val="1"/>
+                <w:numId w:val="4"/>
               </w:numPr>
               <w:tabs>
                 <w:tab w:val="left" w:pos="1976"/>
@@ -7021,7 +7338,7 @@
               <w:pStyle w:val="ListParagraph"/>
               <w:numPr>
                 <w:ilvl w:val="0"/>
-                <w:numId w:val="1"/>
+                <w:numId w:val="4"/>
               </w:numPr>
               <w:tabs>
                 <w:tab w:val="left" w:pos="1976"/>
@@ -7829,7 +8146,7 @@
               <w:pStyle w:val="ListParagraph"/>
               <w:numPr>
                 <w:ilvl w:val="0"/>
-                <w:numId w:val="1"/>
+                <w:numId w:val="4"/>
               </w:numPr>
               <w:tabs>
                 <w:tab w:val="left" w:pos="1976"/>
@@ -7922,7 +8239,7 @@
               <w:pStyle w:val="ListParagraph"/>
               <w:numPr>
                 <w:ilvl w:val="0"/>
-                <w:numId w:val="1"/>
+                <w:numId w:val="4"/>
               </w:numPr>
               <w:tabs>
                 <w:tab w:val="left" w:pos="1976"/>
@@ -8731,7 +9048,7 @@
               <w:pStyle w:val="ListParagraph"/>
               <w:numPr>
                 <w:ilvl w:val="0"/>
-                <w:numId w:val="1"/>
+                <w:numId w:val="4"/>
               </w:numPr>
               <w:tabs>
                 <w:tab w:val="left" w:pos="1976"/>
@@ -8824,7 +9141,7 @@
               <w:pStyle w:val="ListParagraph"/>
               <w:numPr>
                 <w:ilvl w:val="0"/>
-                <w:numId w:val="1"/>
+                <w:numId w:val="4"/>
               </w:numPr>
               <w:tabs>
                 <w:tab w:val="left" w:pos="1976"/>
@@ -9626,7 +9943,7 @@
               <w:pStyle w:val="ListParagraph"/>
               <w:numPr>
                 <w:ilvl w:val="0"/>
-                <w:numId w:val="1"/>
+                <w:numId w:val="4"/>
               </w:numPr>
               <w:tabs>
                 <w:tab w:val="left" w:pos="1976"/>
@@ -9719,7 +10036,7 @@
               <w:pStyle w:val="ListParagraph"/>
               <w:numPr>
                 <w:ilvl w:val="0"/>
-                <w:numId w:val="1"/>
+                <w:numId w:val="4"/>
               </w:numPr>
               <w:tabs>
                 <w:tab w:val="left" w:pos="1976"/>
@@ -10534,7 +10851,7 @@
               <w:pStyle w:val="ListParagraph"/>
               <w:numPr>
                 <w:ilvl w:val="0"/>
-                <w:numId w:val="1"/>
+                <w:numId w:val="4"/>
               </w:numPr>
               <w:tabs>
                 <w:tab w:val="left" w:pos="1976"/>
@@ -10627,7 +10944,7 @@
               <w:pStyle w:val="ListParagraph"/>
               <w:numPr>
                 <w:ilvl w:val="0"/>
-                <w:numId w:val="1"/>
+                <w:numId w:val="4"/>
               </w:numPr>
               <w:tabs>
                 <w:tab w:val="left" w:pos="1976"/>
@@ -11442,7 +11759,7 @@
               <w:pStyle w:val="ListParagraph"/>
               <w:numPr>
                 <w:ilvl w:val="0"/>
-                <w:numId w:val="1"/>
+                <w:numId w:val="4"/>
               </w:numPr>
               <w:tabs>
                 <w:tab w:val="left" w:pos="1976"/>
@@ -11535,7 +11852,7 @@
               <w:pStyle w:val="ListParagraph"/>
               <w:numPr>
                 <w:ilvl w:val="0"/>
-                <w:numId w:val="1"/>
+                <w:numId w:val="4"/>
               </w:numPr>
               <w:tabs>
                 <w:tab w:val="left" w:pos="1976"/>
@@ -12350,7 +12667,7 @@
               <w:pStyle w:val="ListParagraph"/>
               <w:numPr>
                 <w:ilvl w:val="0"/>
-                <w:numId w:val="1"/>
+                <w:numId w:val="4"/>
               </w:numPr>
               <w:tabs>
                 <w:tab w:val="left" w:pos="1976"/>
@@ -12443,7 +12760,7 @@
               <w:pStyle w:val="ListParagraph"/>
               <w:numPr>
                 <w:ilvl w:val="0"/>
-                <w:numId w:val="1"/>
+                <w:numId w:val="4"/>
               </w:numPr>
               <w:tabs>
                 <w:tab w:val="left" w:pos="1976"/>
@@ -13257,7 +13574,7 @@
               <w:pStyle w:val="ListParagraph"/>
               <w:numPr>
                 <w:ilvl w:val="0"/>
-                <w:numId w:val="1"/>
+                <w:numId w:val="4"/>
               </w:numPr>
               <w:tabs>
                 <w:tab w:val="left" w:pos="1976"/>
@@ -13350,7 +13667,7 @@
               <w:pStyle w:val="ListParagraph"/>
               <w:numPr>
                 <w:ilvl w:val="0"/>
-                <w:numId w:val="1"/>
+                <w:numId w:val="4"/>
               </w:numPr>
               <w:tabs>
                 <w:tab w:val="left" w:pos="1976"/>
@@ -14166,7 +14483,7 @@
               <w:pStyle w:val="ListParagraph"/>
               <w:numPr>
                 <w:ilvl w:val="0"/>
-                <w:numId w:val="1"/>
+                <w:numId w:val="4"/>
               </w:numPr>
               <w:tabs>
                 <w:tab w:val="left" w:pos="1976"/>
@@ -14259,7 +14576,7 @@
               <w:pStyle w:val="ListParagraph"/>
               <w:numPr>
                 <w:ilvl w:val="0"/>
-                <w:numId w:val="1"/>
+                <w:numId w:val="4"/>
               </w:numPr>
               <w:tabs>
                 <w:tab w:val="left" w:pos="1976"/>
@@ -15076,7 +15393,7 @@
               <w:pStyle w:val="ListParagraph"/>
               <w:numPr>
                 <w:ilvl w:val="0"/>
-                <w:numId w:val="1"/>
+                <w:numId w:val="4"/>
               </w:numPr>
               <w:tabs>
                 <w:tab w:val="left" w:pos="1976"/>
@@ -15169,7 +15486,7 @@
               <w:pStyle w:val="ListParagraph"/>
               <w:numPr>
                 <w:ilvl w:val="0"/>
-                <w:numId w:val="1"/>
+                <w:numId w:val="4"/>
               </w:numPr>
               <w:tabs>
                 <w:tab w:val="left" w:pos="1976"/>
@@ -15984,7 +16301,7 @@
               <w:pStyle w:val="ListParagraph"/>
               <w:numPr>
                 <w:ilvl w:val="0"/>
-                <w:numId w:val="1"/>
+                <w:numId w:val="4"/>
               </w:numPr>
               <w:tabs>
                 <w:tab w:val="left" w:pos="1976"/>
@@ -16077,7 +16394,7 @@
               <w:pStyle w:val="ListParagraph"/>
               <w:numPr>
                 <w:ilvl w:val="0"/>
-                <w:numId w:val="1"/>
+                <w:numId w:val="4"/>
               </w:numPr>
               <w:tabs>
                 <w:tab w:val="left" w:pos="1976"/>
@@ -16889,7 +17206,7 @@
               <w:pStyle w:val="ListParagraph"/>
               <w:numPr>
                 <w:ilvl w:val="0"/>
-                <w:numId w:val="1"/>
+                <w:numId w:val="4"/>
               </w:numPr>
               <w:tabs>
                 <w:tab w:val="left" w:pos="1976"/>
@@ -16982,7 +17299,7 @@
               <w:pStyle w:val="ListParagraph"/>
               <w:numPr>
                 <w:ilvl w:val="0"/>
-                <w:numId w:val="1"/>
+                <w:numId w:val="4"/>
               </w:numPr>
               <w:tabs>
                 <w:tab w:val="left" w:pos="1976"/>
@@ -17811,7 +18128,7 @@
               <w:pStyle w:val="ListParagraph"/>
               <w:numPr>
                 <w:ilvl w:val="0"/>
-                <w:numId w:val="1"/>
+                <w:numId w:val="4"/>
               </w:numPr>
               <w:tabs>
                 <w:tab w:val="left" w:pos="1976"/>
@@ -17904,7 +18221,7 @@
               <w:pStyle w:val="ListParagraph"/>
               <w:numPr>
                 <w:ilvl w:val="0"/>
-                <w:numId w:val="1"/>
+                <w:numId w:val="4"/>
               </w:numPr>
               <w:tabs>
                 <w:tab w:val="left" w:pos="1976"/>
@@ -18727,7 +19044,7 @@
               <w:pStyle w:val="ListParagraph"/>
               <w:numPr>
                 <w:ilvl w:val="0"/>
-                <w:numId w:val="1"/>
+                <w:numId w:val="4"/>
               </w:numPr>
               <w:tabs>
                 <w:tab w:val="left" w:pos="1976"/>
@@ -18820,7 +19137,7 @@
               <w:pStyle w:val="ListParagraph"/>
               <w:numPr>
                 <w:ilvl w:val="0"/>
-                <w:numId w:val="1"/>
+                <w:numId w:val="4"/>
               </w:numPr>
               <w:tabs>
                 <w:tab w:val="left" w:pos="1976"/>
@@ -19150,14 +19467,7 @@
                 <w:rFonts w:ascii="Times New Roman" w:hAnsi="Times New Roman"/>
                 <w:szCs w:val="24"/>
               </w:rPr>
-              <w:t>2</w:t>
-            </w:r>
-            <w:r>
-              <w:rPr>
-                <w:rFonts w:ascii="Times New Roman" w:hAnsi="Times New Roman"/>
-                <w:szCs w:val="24"/>
-              </w:rPr>
-              <w:t>2</w:t>
+              <w:t>22</w:t>
             </w:r>
           </w:p>
         </w:tc>
@@ -19643,7 +19953,7 @@
               <w:pStyle w:val="ListParagraph"/>
               <w:numPr>
                 <w:ilvl w:val="0"/>
-                <w:numId w:val="1"/>
+                <w:numId w:val="4"/>
               </w:numPr>
               <w:tabs>
                 <w:tab w:val="left" w:pos="1976"/>
@@ -19736,7 +20046,7 @@
               <w:pStyle w:val="ListParagraph"/>
               <w:numPr>
                 <w:ilvl w:val="0"/>
-                <w:numId w:val="1"/>
+                <w:numId w:val="4"/>
               </w:numPr>
               <w:tabs>
                 <w:tab w:val="left" w:pos="1976"/>
@@ -20559,7 +20869,7 @@
               <w:pStyle w:val="ListParagraph"/>
               <w:numPr>
                 <w:ilvl w:val="0"/>
-                <w:numId w:val="1"/>
+                <w:numId w:val="4"/>
               </w:numPr>
               <w:tabs>
                 <w:tab w:val="left" w:pos="1976"/>
@@ -20652,7 +20962,7 @@
               <w:pStyle w:val="ListParagraph"/>
               <w:numPr>
                 <w:ilvl w:val="0"/>
-                <w:numId w:val="1"/>
+                <w:numId w:val="4"/>
               </w:numPr>
               <w:tabs>
                 <w:tab w:val="left" w:pos="1976"/>
@@ -21475,7 +21785,7 @@
               <w:pStyle w:val="ListParagraph"/>
               <w:numPr>
                 <w:ilvl w:val="0"/>
-                <w:numId w:val="1"/>
+                <w:numId w:val="4"/>
               </w:numPr>
               <w:tabs>
                 <w:tab w:val="left" w:pos="1976"/>
@@ -21568,7 +21878,7 @@
               <w:pStyle w:val="ListParagraph"/>
               <w:numPr>
                 <w:ilvl w:val="0"/>
-                <w:numId w:val="1"/>
+                <w:numId w:val="4"/>
               </w:numPr>
               <w:tabs>
                 <w:tab w:val="left" w:pos="1976"/>
@@ -22391,7 +22701,7 @@
               <w:pStyle w:val="ListParagraph"/>
               <w:numPr>
                 <w:ilvl w:val="0"/>
-                <w:numId w:val="1"/>
+                <w:numId w:val="4"/>
               </w:numPr>
               <w:tabs>
                 <w:tab w:val="left" w:pos="1976"/>
@@ -22484,7 +22794,7 @@
               <w:pStyle w:val="ListParagraph"/>
               <w:numPr>
                 <w:ilvl w:val="0"/>
-                <w:numId w:val="1"/>
+                <w:numId w:val="4"/>
               </w:numPr>
               <w:tabs>
                 <w:tab w:val="left" w:pos="1976"/>
@@ -22745,6 +23055,95 @@
 <file path=word/numbering.xml><?xml version="1.0" encoding="utf-8"?>
 <w:numbering xmlns:wpc="http://schemas.microsoft.com/office/word/2010/wordprocessingCanvas" xmlns:cx="http://schemas.microsoft.com/office/drawing/2014/chartex" xmlns:cx1="http://schemas.microsoft.com/office/drawing/2015/9/8/chartex" xmlns:cx2="http://schemas.microsoft.com/office/drawing/2015/10/21/chartex" xmlns:cx3="http://schemas.microsoft.com/office/drawing/2016/5/9/chartex" xmlns:cx4="http://schemas.microsoft.com/office/drawing/2016/5/10/chartex" xmlns:cx5="http://schemas.microsoft.com/office/drawing/2016/5/11/chartex" xmlns:cx6="http://schemas.microsoft.com/office/drawing/2016/5/12/chartex" xmlns:cx7="http://schemas.microsoft.com/office/drawing/2016/5/13/chartex" xmlns:cx8="http://schemas.microsoft.com/office/drawing/2016/5/14/chartex" xmlns:mc="http://schemas.openxmlformats.org/markup-compatibility/2006" xmlns:aink="http://schemas.microsoft.com/office/drawing/2016/ink" xmlns:am3d="http://schemas.microsoft.com/office/drawing/2017/model3d" xmlns:o="urn:schemas-microsoft-com:office:office" xmlns:r="http://schemas.openxmlformats.org/officeDocument/2006/relationships" xmlns:m="http://schemas.openxmlformats.org/officeDocument/2006/math" xmlns:v="urn:schemas-microsoft-com:vml" xmlns:wp14="http://schemas.microsoft.com/office/word/2010/wordprocessingDrawing" xmlns:wp="http://schemas.openxmlformats.org/drawingml/2006/wordprocessingDrawing" xmlns:w10="urn:schemas-microsoft-com:office:word" xmlns:w="http://schemas.openxmlformats.org/wordprocessingml/2006/main" xmlns:w14="http://schemas.microsoft.com/office/word/2010/wordml" xmlns:w15="http://schemas.microsoft.com/office/word/2012/wordml" xmlns:w16cex="http://schemas.microsoft.com/office/word/2018/wordml/cex" xmlns:w16cid="http://schemas.microsoft.com/office/word/2016/wordml/cid" xmlns:w16="http://schemas.microsoft.com/office/word/2018/wordml" xmlns:w16sdtdh="http://schemas.microsoft.com/office/word/2020/wordml/sdtdatahash" xmlns:w16se="http://schemas.microsoft.com/office/word/2015/wordml/symex" xmlns:wpg="http://schemas.microsoft.com/office/word/2010/wordprocessingGroup" xmlns:wpi="http://schemas.microsoft.com/office/word/2010/wordprocessingInk" xmlns:wne="http://schemas.microsoft.com/office/word/2006/wordml" xmlns:wps="http://schemas.microsoft.com/office/word/2010/wordprocessingShape" mc:Ignorable="w14 w15 w16se w16cid w16 w16cex w16sdtdh wp14">
   <w:abstractNum w:abstractNumId="0" w15:restartNumberingAfterBreak="0">
+    <w:nsid w:val="1C837B44"/>
+    <w:multiLevelType w:val="hybridMultilevel"/>
+    <w:tmpl w:val="46B2A582"/>
+    <w:lvl w:ilvl="0" w:tplc="0409000F">
+      <w:start w:val="8"/>
+      <w:numFmt w:val="decimal"/>
+      <w:lvlText w:val="%1."/>
+      <w:lvlJc w:val="left"/>
+      <w:pPr>
+        <w:ind w:left="720" w:hanging="360"/>
+      </w:pPr>
+      <w:rPr>
+        <w:rFonts w:hint="default"/>
+      </w:rPr>
+    </w:lvl>
+    <w:lvl w:ilvl="1" w:tplc="04090019" w:tentative="1">
+      <w:start w:val="1"/>
+      <w:numFmt w:val="lowerLetter"/>
+      <w:lvlText w:val="%2."/>
+      <w:lvlJc w:val="left"/>
+      <w:pPr>
+        <w:ind w:left="1440" w:hanging="360"/>
+      </w:pPr>
+    </w:lvl>
+    <w:lvl w:ilvl="2" w:tplc="0409001B" w:tentative="1">
+      <w:start w:val="1"/>
+      <w:numFmt w:val="lowerRoman"/>
+      <w:lvlText w:val="%3."/>
+      <w:lvlJc w:val="right"/>
+      <w:pPr>
+        <w:ind w:left="2160" w:hanging="180"/>
+      </w:pPr>
+    </w:lvl>
+    <w:lvl w:ilvl="3" w:tplc="0409000F" w:tentative="1">
+      <w:start w:val="1"/>
+      <w:numFmt w:val="decimal"/>
+      <w:lvlText w:val="%4."/>
+      <w:lvlJc w:val="left"/>
+      <w:pPr>
+        <w:ind w:left="2880" w:hanging="360"/>
+      </w:pPr>
+    </w:lvl>
+    <w:lvl w:ilvl="4" w:tplc="04090019" w:tentative="1">
+      <w:start w:val="1"/>
+      <w:numFmt w:val="lowerLetter"/>
+      <w:lvlText w:val="%5."/>
+      <w:lvlJc w:val="left"/>
+      <w:pPr>
+        <w:ind w:left="3600" w:hanging="360"/>
+      </w:pPr>
+    </w:lvl>
+    <w:lvl w:ilvl="5" w:tplc="0409001B" w:tentative="1">
+      <w:start w:val="1"/>
+      <w:numFmt w:val="lowerRoman"/>
+      <w:lvlText w:val="%6."/>
+      <w:lvlJc w:val="right"/>
+      <w:pPr>
+        <w:ind w:left="4320" w:hanging="180"/>
+      </w:pPr>
+    </w:lvl>
+    <w:lvl w:ilvl="6" w:tplc="0409000F" w:tentative="1">
+      <w:start w:val="1"/>
+      <w:numFmt w:val="decimal"/>
+      <w:lvlText w:val="%7."/>
+      <w:lvlJc w:val="left"/>
+      <w:pPr>
+        <w:ind w:left="5040" w:hanging="360"/>
+      </w:pPr>
+    </w:lvl>
+    <w:lvl w:ilvl="7" w:tplc="04090019" w:tentative="1">
+      <w:start w:val="1"/>
+      <w:numFmt w:val="lowerLetter"/>
+      <w:lvlText w:val="%8."/>
+      <w:lvlJc w:val="left"/>
+      <w:pPr>
+        <w:ind w:left="5760" w:hanging="360"/>
+      </w:pPr>
+    </w:lvl>
+    <w:lvl w:ilvl="8" w:tplc="0409001B" w:tentative="1">
+      <w:start w:val="1"/>
+      <w:numFmt w:val="lowerRoman"/>
+      <w:lvlText w:val="%9."/>
+      <w:lvlJc w:val="right"/>
+      <w:pPr>
+        <w:ind w:left="6480" w:hanging="180"/>
+      </w:pPr>
+    </w:lvl>
+  </w:abstractNum>
+  <w:abstractNum w:abstractNumId="1" w15:restartNumberingAfterBreak="0">
     <w:nsid w:val="54B26872"/>
     <w:multiLevelType w:val="multilevel"/>
     <w:tmpl w:val="CF7C4B5C"/>
@@ -22865,7 +23264,274 @@
       </w:rPr>
     </w:lvl>
   </w:abstractNum>
-  <w:abstractNum w:abstractNumId="1" w15:restartNumberingAfterBreak="0">
+  <w:abstractNum w:abstractNumId="2" w15:restartNumberingAfterBreak="0">
+    <w:nsid w:val="5F1A2F18"/>
+    <w:multiLevelType w:val="hybridMultilevel"/>
+    <w:tmpl w:val="95CE91E4"/>
+    <w:lvl w:ilvl="0" w:tplc="0409000F">
+      <w:start w:val="8"/>
+      <w:numFmt w:val="decimal"/>
+      <w:lvlText w:val="%1."/>
+      <w:lvlJc w:val="left"/>
+      <w:pPr>
+        <w:ind w:left="720" w:hanging="360"/>
+      </w:pPr>
+      <w:rPr>
+        <w:rFonts w:hint="default"/>
+      </w:rPr>
+    </w:lvl>
+    <w:lvl w:ilvl="1" w:tplc="04090019" w:tentative="1">
+      <w:start w:val="1"/>
+      <w:numFmt w:val="lowerLetter"/>
+      <w:lvlText w:val="%2."/>
+      <w:lvlJc w:val="left"/>
+      <w:pPr>
+        <w:ind w:left="1440" w:hanging="360"/>
+      </w:pPr>
+    </w:lvl>
+    <w:lvl w:ilvl="2" w:tplc="0409001B" w:tentative="1">
+      <w:start w:val="1"/>
+      <w:numFmt w:val="lowerRoman"/>
+      <w:lvlText w:val="%3."/>
+      <w:lvlJc w:val="right"/>
+      <w:pPr>
+        <w:ind w:left="2160" w:hanging="180"/>
+      </w:pPr>
+    </w:lvl>
+    <w:lvl w:ilvl="3" w:tplc="0409000F" w:tentative="1">
+      <w:start w:val="1"/>
+      <w:numFmt w:val="decimal"/>
+      <w:lvlText w:val="%4."/>
+      <w:lvlJc w:val="left"/>
+      <w:pPr>
+        <w:ind w:left="2880" w:hanging="360"/>
+      </w:pPr>
+    </w:lvl>
+    <w:lvl w:ilvl="4" w:tplc="04090019" w:tentative="1">
+      <w:start w:val="1"/>
+      <w:numFmt w:val="lowerLetter"/>
+      <w:lvlText w:val="%5."/>
+      <w:lvlJc w:val="left"/>
+      <w:pPr>
+        <w:ind w:left="3600" w:hanging="360"/>
+      </w:pPr>
+    </w:lvl>
+    <w:lvl w:ilvl="5" w:tplc="0409001B" w:tentative="1">
+      <w:start w:val="1"/>
+      <w:numFmt w:val="lowerRoman"/>
+      <w:lvlText w:val="%6."/>
+      <w:lvlJc w:val="right"/>
+      <w:pPr>
+        <w:ind w:left="4320" w:hanging="180"/>
+      </w:pPr>
+    </w:lvl>
+    <w:lvl w:ilvl="6" w:tplc="0409000F" w:tentative="1">
+      <w:start w:val="1"/>
+      <w:numFmt w:val="decimal"/>
+      <w:lvlText w:val="%7."/>
+      <w:lvlJc w:val="left"/>
+      <w:pPr>
+        <w:ind w:left="5040" w:hanging="360"/>
+      </w:pPr>
+    </w:lvl>
+    <w:lvl w:ilvl="7" w:tplc="04090019" w:tentative="1">
+      <w:start w:val="1"/>
+      <w:numFmt w:val="lowerLetter"/>
+      <w:lvlText w:val="%8."/>
+      <w:lvlJc w:val="left"/>
+      <w:pPr>
+        <w:ind w:left="5760" w:hanging="360"/>
+      </w:pPr>
+    </w:lvl>
+    <w:lvl w:ilvl="8" w:tplc="0409001B" w:tentative="1">
+      <w:start w:val="1"/>
+      <w:numFmt w:val="lowerRoman"/>
+      <w:lvlText w:val="%9."/>
+      <w:lvlJc w:val="right"/>
+      <w:pPr>
+        <w:ind w:left="6480" w:hanging="180"/>
+      </w:pPr>
+    </w:lvl>
+  </w:abstractNum>
+  <w:abstractNum w:abstractNumId="3" w15:restartNumberingAfterBreak="0">
+    <w:nsid w:val="691105FB"/>
+    <w:multiLevelType w:val="hybridMultilevel"/>
+    <w:tmpl w:val="65B072FC"/>
+    <w:lvl w:ilvl="0" w:tplc="0409000F">
+      <w:start w:val="8"/>
+      <w:numFmt w:val="decimal"/>
+      <w:lvlText w:val="%1."/>
+      <w:lvlJc w:val="left"/>
+      <w:pPr>
+        <w:ind w:left="720" w:hanging="360"/>
+      </w:pPr>
+      <w:rPr>
+        <w:rFonts w:hint="default"/>
+      </w:rPr>
+    </w:lvl>
+    <w:lvl w:ilvl="1" w:tplc="04090019" w:tentative="1">
+      <w:start w:val="1"/>
+      <w:numFmt w:val="lowerLetter"/>
+      <w:lvlText w:val="%2."/>
+      <w:lvlJc w:val="left"/>
+      <w:pPr>
+        <w:ind w:left="1440" w:hanging="360"/>
+      </w:pPr>
+    </w:lvl>
+    <w:lvl w:ilvl="2" w:tplc="0409001B" w:tentative="1">
+      <w:start w:val="1"/>
+      <w:numFmt w:val="lowerRoman"/>
+      <w:lvlText w:val="%3."/>
+      <w:lvlJc w:val="right"/>
+      <w:pPr>
+        <w:ind w:left="2160" w:hanging="180"/>
+      </w:pPr>
+    </w:lvl>
+    <w:lvl w:ilvl="3" w:tplc="0409000F" w:tentative="1">
+      <w:start w:val="1"/>
+      <w:numFmt w:val="decimal"/>
+      <w:lvlText w:val="%4."/>
+      <w:lvlJc w:val="left"/>
+      <w:pPr>
+        <w:ind w:left="2880" w:hanging="360"/>
+      </w:pPr>
+    </w:lvl>
+    <w:lvl w:ilvl="4" w:tplc="04090019" w:tentative="1">
+      <w:start w:val="1"/>
+      <w:numFmt w:val="lowerLetter"/>
+      <w:lvlText w:val="%5."/>
+      <w:lvlJc w:val="left"/>
+      <w:pPr>
+        <w:ind w:left="3600" w:hanging="360"/>
+      </w:pPr>
+    </w:lvl>
+    <w:lvl w:ilvl="5" w:tplc="0409001B" w:tentative="1">
+      <w:start w:val="1"/>
+      <w:numFmt w:val="lowerRoman"/>
+      <w:lvlText w:val="%6."/>
+      <w:lvlJc w:val="right"/>
+      <w:pPr>
+        <w:ind w:left="4320" w:hanging="180"/>
+      </w:pPr>
+    </w:lvl>
+    <w:lvl w:ilvl="6" w:tplc="0409000F" w:tentative="1">
+      <w:start w:val="1"/>
+      <w:numFmt w:val="decimal"/>
+      <w:lvlText w:val="%7."/>
+      <w:lvlJc w:val="left"/>
+      <w:pPr>
+        <w:ind w:left="5040" w:hanging="360"/>
+      </w:pPr>
+    </w:lvl>
+    <w:lvl w:ilvl="7" w:tplc="04090019" w:tentative="1">
+      <w:start w:val="1"/>
+      <w:numFmt w:val="lowerLetter"/>
+      <w:lvlText w:val="%8."/>
+      <w:lvlJc w:val="left"/>
+      <w:pPr>
+        <w:ind w:left="5760" w:hanging="360"/>
+      </w:pPr>
+    </w:lvl>
+    <w:lvl w:ilvl="8" w:tplc="0409001B" w:tentative="1">
+      <w:start w:val="1"/>
+      <w:numFmt w:val="lowerRoman"/>
+      <w:lvlText w:val="%9."/>
+      <w:lvlJc w:val="right"/>
+      <w:pPr>
+        <w:ind w:left="6480" w:hanging="180"/>
+      </w:pPr>
+    </w:lvl>
+  </w:abstractNum>
+  <w:abstractNum w:abstractNumId="4" w15:restartNumberingAfterBreak="0">
+    <w:nsid w:val="6A963785"/>
+    <w:multiLevelType w:val="hybridMultilevel"/>
+    <w:tmpl w:val="EE7802CA"/>
+    <w:lvl w:ilvl="0" w:tplc="0409000F">
+      <w:start w:val="2"/>
+      <w:numFmt w:val="decimal"/>
+      <w:lvlText w:val="%1."/>
+      <w:lvlJc w:val="left"/>
+      <w:pPr>
+        <w:ind w:left="720" w:hanging="360"/>
+      </w:pPr>
+      <w:rPr>
+        <w:rFonts w:hint="default"/>
+      </w:rPr>
+    </w:lvl>
+    <w:lvl w:ilvl="1" w:tplc="04090019" w:tentative="1">
+      <w:start w:val="1"/>
+      <w:numFmt w:val="lowerLetter"/>
+      <w:lvlText w:val="%2."/>
+      <w:lvlJc w:val="left"/>
+      <w:pPr>
+        <w:ind w:left="1440" w:hanging="360"/>
+      </w:pPr>
+    </w:lvl>
+    <w:lvl w:ilvl="2" w:tplc="0409001B" w:tentative="1">
+      <w:start w:val="1"/>
+      <w:numFmt w:val="lowerRoman"/>
+      <w:lvlText w:val="%3."/>
+      <w:lvlJc w:val="right"/>
+      <w:pPr>
+        <w:ind w:left="2160" w:hanging="180"/>
+      </w:pPr>
+    </w:lvl>
+    <w:lvl w:ilvl="3" w:tplc="0409000F" w:tentative="1">
+      <w:start w:val="1"/>
+      <w:numFmt w:val="decimal"/>
+      <w:lvlText w:val="%4."/>
+      <w:lvlJc w:val="left"/>
+      <w:pPr>
+        <w:ind w:left="2880" w:hanging="360"/>
+      </w:pPr>
+    </w:lvl>
+    <w:lvl w:ilvl="4" w:tplc="04090019" w:tentative="1">
+      <w:start w:val="1"/>
+      <w:numFmt w:val="lowerLetter"/>
+      <w:lvlText w:val="%5."/>
+      <w:lvlJc w:val="left"/>
+      <w:pPr>
+        <w:ind w:left="3600" w:hanging="360"/>
+      </w:pPr>
+    </w:lvl>
+    <w:lvl w:ilvl="5" w:tplc="0409001B" w:tentative="1">
+      <w:start w:val="1"/>
+      <w:numFmt w:val="lowerRoman"/>
+      <w:lvlText w:val="%6."/>
+      <w:lvlJc w:val="right"/>
+      <w:pPr>
+        <w:ind w:left="4320" w:hanging="180"/>
+      </w:pPr>
+    </w:lvl>
+    <w:lvl w:ilvl="6" w:tplc="0409000F" w:tentative="1">
+      <w:start w:val="1"/>
+      <w:numFmt w:val="decimal"/>
+      <w:lvlText w:val="%7."/>
+      <w:lvlJc w:val="left"/>
+      <w:pPr>
+        <w:ind w:left="5040" w:hanging="360"/>
+      </w:pPr>
+    </w:lvl>
+    <w:lvl w:ilvl="7" w:tplc="04090019" w:tentative="1">
+      <w:start w:val="1"/>
+      <w:numFmt w:val="lowerLetter"/>
+      <w:lvlText w:val="%8."/>
+      <w:lvlJc w:val="left"/>
+      <w:pPr>
+        <w:ind w:left="5760" w:hanging="360"/>
+      </w:pPr>
+    </w:lvl>
+    <w:lvl w:ilvl="8" w:tplc="0409001B" w:tentative="1">
+      <w:start w:val="1"/>
+      <w:numFmt w:val="lowerRoman"/>
+      <w:lvlText w:val="%9."/>
+      <w:lvlJc w:val="right"/>
+      <w:pPr>
+        <w:ind w:left="6480" w:hanging="180"/>
+      </w:pPr>
+    </w:lvl>
+  </w:abstractNum>
+  <w:abstractNum w:abstractNumId="5" w15:restartNumberingAfterBreak="0">
     <w:nsid w:val="7C7D1460"/>
     <w:multiLevelType w:val="multilevel"/>
     <w:tmpl w:val="36B8A636"/>
@@ -22987,10 +23653,22 @@
     </w:lvl>
   </w:abstractNum>
   <w:num w:numId="1">
+    <w:abstractNumId w:val="5"/>
+  </w:num>
+  <w:num w:numId="2">
     <w:abstractNumId w:val="1"/>
   </w:num>
-  <w:num w:numId="2">
+  <w:num w:numId="3">
+    <w:abstractNumId w:val="4"/>
+  </w:num>
+  <w:num w:numId="4">
+    <w:abstractNumId w:val="2"/>
+  </w:num>
+  <w:num w:numId="5">
     <w:abstractNumId w:val="0"/>
+  </w:num>
+  <w:num w:numId="6">
+    <w:abstractNumId w:val="3"/>
   </w:num>
 </w:numbering>
 </file>

</xml_diff>